<commit_message>
fix test 2 and update naming convention
</commit_message>
<xml_diff>
--- a/Q2/Test Report.docx
+++ b/Q2/Test Report.docx
@@ -5,8 +5,14 @@
     <w:p>
       <w:pPr>
         <w:pStyle w:val="FormTitle"/>
+        <w:rPr>
+          <w:rFonts w:ascii="Times New Roman" w:hAnsi="Times New Roman" w:cs="Times New Roman"/>
+        </w:rPr>
       </w:pPr>
       <w:r>
+        <w:rPr>
+          <w:rFonts w:ascii="Times New Roman" w:hAnsi="Times New Roman" w:cs="Times New Roman"/>
+        </w:rPr>
         <w:t>Test Report Template</w:t>
       </w:r>
     </w:p>
@@ -53,17 +59,10 @@
             </w:pPr>
             <w:r>
               <w:rPr>
-                <w:rFonts w:eastAsiaTheme="minorEastAsia" w:hint="eastAsia"/>
-                <w:lang w:eastAsia="ko-KR"/>
-              </w:rPr>
-              <w:t>T</w:t>
-            </w:r>
-            <w:r>
-              <w:rPr>
-                <w:rFonts w:eastAsiaTheme="minorEastAsia"/>
-                <w:lang w:eastAsia="ko-KR"/>
-              </w:rPr>
-              <w:t>om Son</w:t>
+                <w:rFonts w:eastAsiaTheme="minorEastAsia"/>
+                <w:lang w:eastAsia="ko-KR"/>
+              </w:rPr>
+              <w:t>Tom Son</w:t>
             </w:r>
           </w:p>
         </w:tc>
@@ -100,14 +99,28 @@
                 <w:rFonts w:eastAsiaTheme="minorEastAsia"/>
                 <w:lang w:eastAsia="ko-KR"/>
               </w:rPr>
-              <w:t>30</w:t>
-            </w:r>
-            <w:r>
-              <w:rPr>
-                <w:rFonts w:eastAsiaTheme="minorEastAsia"/>
-                <w:lang w:eastAsia="ko-KR"/>
-              </w:rPr>
-              <w:t>/03/2019</w:t>
+              <w:t>12</w:t>
+            </w:r>
+            <w:r>
+              <w:rPr>
+                <w:rFonts w:eastAsiaTheme="minorEastAsia"/>
+                <w:lang w:eastAsia="ko-KR"/>
+              </w:rPr>
+              <w:t>/0</w:t>
+            </w:r>
+            <w:r>
+              <w:rPr>
+                <w:rFonts w:eastAsiaTheme="minorEastAsia"/>
+                <w:lang w:eastAsia="ko-KR"/>
+              </w:rPr>
+              <w:t>4</w:t>
+            </w:r>
+            <w:r>
+              <w:rPr>
+                <w:rFonts w:eastAsiaTheme="minorEastAsia"/>
+                <w:lang w:eastAsia="ko-KR"/>
+              </w:rPr>
+              <w:t>/2019</w:t>
             </w:r>
           </w:p>
         </w:tc>
@@ -147,17 +160,10 @@
             </w:pPr>
             <w:r>
               <w:rPr>
-                <w:rFonts w:eastAsiaTheme="minorEastAsia" w:hint="eastAsia"/>
-                <w:lang w:eastAsia="ko-KR"/>
-              </w:rPr>
-              <w:t>G</w:t>
-            </w:r>
-            <w:r>
-              <w:rPr>
-                <w:rFonts w:eastAsiaTheme="minorEastAsia"/>
-                <w:lang w:eastAsia="ko-KR"/>
-              </w:rPr>
-              <w:t>uessing Number Game</w:t>
+                <w:rFonts w:eastAsiaTheme="minorEastAsia"/>
+                <w:lang w:eastAsia="ko-KR"/>
+              </w:rPr>
+              <w:t>Guessing Number Game</w:t>
             </w:r>
           </w:p>
         </w:tc>
@@ -224,17 +230,10 @@
             </w:pPr>
             <w:r>
               <w:rPr>
-                <w:rFonts w:eastAsiaTheme="minorEastAsia" w:hint="eastAsia"/>
-                <w:lang w:eastAsia="ko-KR"/>
-              </w:rPr>
-              <w:t>A</w:t>
-            </w:r>
-            <w:r>
-              <w:rPr>
-                <w:rFonts w:eastAsiaTheme="minorEastAsia"/>
-                <w:lang w:eastAsia="ko-KR"/>
-              </w:rPr>
-              <w:t xml:space="preserve">mit / </w:t>
+                <w:rFonts w:eastAsiaTheme="minorEastAsia"/>
+                <w:lang w:eastAsia="ko-KR"/>
+              </w:rPr>
+              <w:t xml:space="preserve">Amit / </w:t>
             </w:r>
             <w:proofErr w:type="spellStart"/>
             <w:r>
@@ -278,17 +277,10 @@
             </w:pPr>
             <w:r>
               <w:rPr>
-                <w:rFonts w:eastAsiaTheme="minorEastAsia" w:hint="eastAsia"/>
-                <w:lang w:eastAsia="ko-KR"/>
-              </w:rPr>
-              <w:t>J</w:t>
-            </w:r>
-            <w:r>
-              <w:rPr>
-                <w:rFonts w:eastAsiaTheme="minorEastAsia"/>
-                <w:lang w:eastAsia="ko-KR"/>
-              </w:rPr>
-              <w:t>avaScript</w:t>
+                <w:rFonts w:eastAsiaTheme="minorEastAsia"/>
+                <w:lang w:eastAsia="ko-KR"/>
+              </w:rPr>
+              <w:t>JavaScript</w:t>
             </w:r>
           </w:p>
         </w:tc>
@@ -349,7 +341,7 @@
             </w:pPr>
             <w:r>
               <w:rPr>
-                <w:rFonts w:eastAsia="Batang"/>
+                <w:rFonts w:eastAsia="바탕"/>
                 <w:lang w:eastAsia="ko-KR"/>
               </w:rPr>
               <w:t>Test #1</w:t>
@@ -392,24 +384,31 @@
             </w:pPr>
             <w:r>
               <w:rPr>
-                <w:rFonts w:eastAsiaTheme="minorEastAsia" w:hint="eastAsia"/>
-                <w:lang w:eastAsia="ko-KR"/>
-              </w:rPr>
-              <w:t>T</w:t>
-            </w:r>
-            <w:r>
-              <w:rPr>
-                <w:rFonts w:eastAsiaTheme="minorEastAsia"/>
-                <w:lang w:eastAsia="ko-KR"/>
-              </w:rPr>
-              <w:t xml:space="preserve">o determine if the program </w:t>
-            </w:r>
-            <w:r>
-              <w:rPr>
-                <w:rFonts w:eastAsiaTheme="minorEastAsia"/>
-                <w:lang w:eastAsia="ko-KR"/>
-              </w:rPr>
-              <w:t>responses “Try Lower”</w:t>
+                <w:rFonts w:eastAsiaTheme="minorEastAsia"/>
+                <w:lang w:eastAsia="ko-KR"/>
+              </w:rPr>
+              <w:t xml:space="preserve">To determine if the program </w:t>
+            </w:r>
+            <w:r>
+              <w:rPr>
+                <w:rFonts w:eastAsiaTheme="minorEastAsia"/>
+                <w:lang w:eastAsia="ko-KR"/>
+              </w:rPr>
+              <w:t>responses “</w:t>
+            </w:r>
+            <w:r>
+              <w:rPr>
+                <w:rFonts w:eastAsiaTheme="minorEastAsia"/>
+                <w:lang w:eastAsia="ko-KR"/>
+              </w:rPr>
+              <w:t>COLD</w:t>
+            </w:r>
+            <w:r>
+              <w:rPr>
+                <w:rFonts w:eastAsiaTheme="minorEastAsia"/>
+                <w:lang w:eastAsia="ko-KR"/>
+              </w:rPr>
+              <w:t>”</w:t>
             </w:r>
           </w:p>
         </w:tc>
@@ -449,17 +448,17 @@
             </w:pPr>
             <w:r>
               <w:rPr>
-                <w:rFonts w:eastAsiaTheme="minorEastAsia" w:hint="eastAsia"/>
-                <w:lang w:eastAsia="ko-KR"/>
-              </w:rPr>
-              <w:t>U</w:t>
-            </w:r>
-            <w:r>
-              <w:rPr>
-                <w:rFonts w:eastAsiaTheme="minorEastAsia"/>
-                <w:lang w:eastAsia="ko-KR"/>
-              </w:rPr>
-              <w:t>ser enters input value: 50</w:t>
+                <w:rFonts w:eastAsiaTheme="minorEastAsia"/>
+                <w:lang w:eastAsia="ko-KR"/>
+              </w:rPr>
+              <w:t xml:space="preserve">User enters input value: </w:t>
+            </w:r>
+            <w:r>
+              <w:rPr>
+                <w:rFonts w:eastAsiaTheme="minorEastAsia"/>
+                <w:lang w:eastAsia="ko-KR"/>
+              </w:rPr>
+              <w:t>80</w:t>
             </w:r>
           </w:p>
         </w:tc>
@@ -499,17 +498,31 @@
             </w:pPr>
             <w:r>
               <w:rPr>
-                <w:rFonts w:eastAsiaTheme="minorEastAsia" w:hint="eastAsia"/>
-                <w:lang w:eastAsia="ko-KR"/>
-              </w:rPr>
-              <w:t>R</w:t>
-            </w:r>
-            <w:r>
-              <w:rPr>
-                <w:rFonts w:eastAsiaTheme="minorEastAsia"/>
-                <w:lang w:eastAsia="ko-KR"/>
-              </w:rPr>
-              <w:t>andom generated number must be lower than 50</w:t>
+                <w:rFonts w:eastAsiaTheme="minorEastAsia"/>
+                <w:lang w:eastAsia="ko-KR"/>
+              </w:rPr>
+              <w:t>Random</w:t>
+            </w:r>
+            <w:r>
+              <w:rPr>
+                <w:rFonts w:eastAsiaTheme="minorEastAsia"/>
+                <w:lang w:eastAsia="ko-KR"/>
+              </w:rPr>
+              <w:t>ly</w:t>
+            </w:r>
+            <w:r>
+              <w:rPr>
+                <w:rFonts w:eastAsiaTheme="minorEastAsia"/>
+                <w:lang w:eastAsia="ko-KR"/>
+              </w:rPr>
+              <w:t xml:space="preserve"> generated </w:t>
+            </w:r>
+            <w:r>
+              <w:rPr>
+                <w:rFonts w:eastAsiaTheme="minorEastAsia"/>
+                <w:lang w:eastAsia="ko-KR"/>
+              </w:rPr>
+              <w:t>number is 30</w:t>
             </w:r>
           </w:p>
         </w:tc>
@@ -549,17 +562,24 @@
             </w:pPr>
             <w:r>
               <w:rPr>
-                <w:rFonts w:eastAsiaTheme="minorEastAsia" w:hint="eastAsia"/>
-                <w:lang w:eastAsia="ko-KR"/>
-              </w:rPr>
-              <w:t>P</w:t>
-            </w:r>
-            <w:r>
-              <w:rPr>
-                <w:rFonts w:eastAsiaTheme="minorEastAsia"/>
-                <w:lang w:eastAsia="ko-KR"/>
-              </w:rPr>
-              <w:t>rogram displays “Try Lower”</w:t>
+                <w:rFonts w:eastAsiaTheme="minorEastAsia"/>
+                <w:lang w:eastAsia="ko-KR"/>
+              </w:rPr>
+              <w:t>Program displays “</w:t>
+            </w:r>
+            <w:r>
+              <w:rPr>
+                <w:rFonts w:eastAsiaTheme="minorEastAsia"/>
+                <w:lang w:eastAsia="ko-KR"/>
+              </w:rPr>
+              <w:t>COLD</w:t>
+            </w:r>
+            <w:r>
+              <w:rPr>
+                <w:rFonts w:eastAsiaTheme="minorEastAsia"/>
+                <w:lang w:eastAsia="ko-KR"/>
+              </w:rPr>
+              <w:t>”</w:t>
             </w:r>
           </w:p>
         </w:tc>
@@ -599,17 +619,24 @@
             </w:pPr>
             <w:r>
               <w:rPr>
-                <w:rFonts w:eastAsiaTheme="minorEastAsia" w:hint="eastAsia"/>
-                <w:lang w:eastAsia="ko-KR"/>
-              </w:rPr>
-              <w:t>P</w:t>
-            </w:r>
-            <w:r>
-              <w:rPr>
-                <w:rFonts w:eastAsiaTheme="minorEastAsia"/>
-                <w:lang w:eastAsia="ko-KR"/>
-              </w:rPr>
-              <w:t>rogram displays “Try Lower”</w:t>
+                <w:rFonts w:eastAsiaTheme="minorEastAsia"/>
+                <w:lang w:eastAsia="ko-KR"/>
+              </w:rPr>
+              <w:t>Program displays “</w:t>
+            </w:r>
+            <w:r>
+              <w:rPr>
+                <w:rFonts w:eastAsiaTheme="minorEastAsia"/>
+                <w:lang w:eastAsia="ko-KR"/>
+              </w:rPr>
+              <w:t>COLD</w:t>
+            </w:r>
+            <w:r>
+              <w:rPr>
+                <w:rFonts w:eastAsiaTheme="minorEastAsia"/>
+                <w:lang w:eastAsia="ko-KR"/>
+              </w:rPr>
+              <w:t>”</w:t>
             </w:r>
           </w:p>
         </w:tc>
@@ -652,17 +679,10 @@
             </w:pPr>
             <w:r>
               <w:rPr>
-                <w:rFonts w:eastAsiaTheme="minorEastAsia" w:hint="eastAsia"/>
-                <w:lang w:eastAsia="ko-KR"/>
-              </w:rPr>
-              <w:t>T</w:t>
-            </w:r>
-            <w:r>
-              <w:rPr>
-                <w:rFonts w:eastAsiaTheme="minorEastAsia"/>
-                <w:lang w:eastAsia="ko-KR"/>
-              </w:rPr>
-              <w:t>est #2</w:t>
+                <w:rFonts w:eastAsiaTheme="minorEastAsia"/>
+                <w:lang w:eastAsia="ko-KR"/>
+              </w:rPr>
+              <w:t>Test #2</w:t>
             </w:r>
           </w:p>
         </w:tc>
@@ -702,17 +722,24 @@
             </w:pPr>
             <w:r>
               <w:rPr>
-                <w:rFonts w:eastAsiaTheme="minorEastAsia" w:hint="eastAsia"/>
-                <w:lang w:eastAsia="ko-KR"/>
-              </w:rPr>
-              <w:t>T</w:t>
-            </w:r>
-            <w:r>
-              <w:rPr>
-                <w:rFonts w:eastAsiaTheme="minorEastAsia"/>
-                <w:lang w:eastAsia="ko-KR"/>
-              </w:rPr>
-              <w:t>o determine if the program responses “Try Higher”</w:t>
+                <w:rFonts w:eastAsiaTheme="minorEastAsia"/>
+                <w:lang w:eastAsia="ko-KR"/>
+              </w:rPr>
+              <w:t>To determine if the program responses “</w:t>
+            </w:r>
+            <w:r>
+              <w:rPr>
+                <w:rFonts w:eastAsiaTheme="minorEastAsia"/>
+                <w:lang w:eastAsia="ko-KR"/>
+              </w:rPr>
+              <w:t>COOL</w:t>
+            </w:r>
+            <w:r>
+              <w:rPr>
+                <w:rFonts w:eastAsiaTheme="minorEastAsia"/>
+                <w:lang w:eastAsia="ko-KR"/>
+              </w:rPr>
+              <w:t>”</w:t>
             </w:r>
           </w:p>
         </w:tc>
@@ -755,7 +782,14 @@
                 <w:rFonts w:eastAsiaTheme="minorEastAsia"/>
                 <w:lang w:eastAsia="ko-KR"/>
               </w:rPr>
-              <w:t>User enters input value: 50</w:t>
+              <w:t xml:space="preserve">User enters input value: </w:t>
+            </w:r>
+            <w:r>
+              <w:rPr>
+                <w:rFonts w:eastAsiaTheme="minorEastAsia"/>
+                <w:lang w:eastAsia="ko-KR"/>
+              </w:rPr>
+              <w:t>60</w:t>
             </w:r>
           </w:p>
         </w:tc>
@@ -795,17 +829,24 @@
             </w:pPr>
             <w:r>
               <w:rPr>
-                <w:rFonts w:eastAsiaTheme="minorEastAsia" w:hint="eastAsia"/>
-                <w:lang w:eastAsia="ko-KR"/>
-              </w:rPr>
-              <w:t>R</w:t>
-            </w:r>
-            <w:r>
-              <w:rPr>
-                <w:rFonts w:eastAsiaTheme="minorEastAsia"/>
-                <w:lang w:eastAsia="ko-KR"/>
-              </w:rPr>
-              <w:t>andom generated number must be Higher than 50</w:t>
+                <w:rFonts w:eastAsiaTheme="minorEastAsia"/>
+                <w:lang w:eastAsia="ko-KR"/>
+              </w:rPr>
+              <w:t>Random</w:t>
+            </w:r>
+            <w:r>
+              <w:rPr>
+                <w:rFonts w:eastAsiaTheme="minorEastAsia"/>
+                <w:lang w:eastAsia="ko-KR"/>
+              </w:rPr>
+              <w:t>ly</w:t>
+            </w:r>
+            <w:r>
+              <w:rPr>
+                <w:rFonts w:eastAsiaTheme="minorEastAsia"/>
+                <w:lang w:eastAsia="ko-KR"/>
+              </w:rPr>
+              <w:t xml:space="preserve"> generated number is 30</w:t>
             </w:r>
           </w:p>
         </w:tc>
@@ -845,17 +886,10 @@
             </w:pPr>
             <w:r>
               <w:rPr>
-                <w:rFonts w:eastAsiaTheme="minorEastAsia" w:hint="eastAsia"/>
-                <w:lang w:eastAsia="ko-KR"/>
-              </w:rPr>
-              <w:t>P</w:t>
-            </w:r>
-            <w:r>
-              <w:rPr>
-                <w:rFonts w:eastAsiaTheme="minorEastAsia"/>
-                <w:lang w:eastAsia="ko-KR"/>
-              </w:rPr>
-              <w:t xml:space="preserve">rogram displays </w:t>
+                <w:rFonts w:eastAsiaTheme="minorEastAsia"/>
+                <w:lang w:eastAsia="ko-KR"/>
+              </w:rPr>
+              <w:t xml:space="preserve">Program displays </w:t>
             </w:r>
             <w:r>
               <w:rPr>
@@ -869,7 +903,14 @@
                 <w:rFonts w:eastAsiaTheme="minorEastAsia"/>
                 <w:lang w:eastAsia="ko-KR"/>
               </w:rPr>
-              <w:t>Try Higher”</w:t>
+              <w:t>COOL</w:t>
+            </w:r>
+            <w:r>
+              <w:rPr>
+                <w:rFonts w:eastAsiaTheme="minorEastAsia"/>
+                <w:lang w:eastAsia="ko-KR"/>
+              </w:rPr>
+              <w:t>”</w:t>
             </w:r>
           </w:p>
         </w:tc>
@@ -912,17 +953,10 @@
             </w:pPr>
             <w:r>
               <w:rPr>
-                <w:rFonts w:eastAsiaTheme="minorEastAsia" w:hint="eastAsia"/>
-                <w:lang w:eastAsia="ko-KR"/>
-              </w:rPr>
-              <w:t>P</w:t>
-            </w:r>
-            <w:r>
-              <w:rPr>
-                <w:rFonts w:eastAsiaTheme="minorEastAsia"/>
-                <w:lang w:eastAsia="ko-KR"/>
-              </w:rPr>
-              <w:t xml:space="preserve">rogram displays </w:t>
+                <w:rFonts w:eastAsiaTheme="minorEastAsia"/>
+                <w:lang w:eastAsia="ko-KR"/>
+              </w:rPr>
+              <w:t xml:space="preserve">Program displays </w:t>
             </w:r>
             <w:r>
               <w:rPr>
@@ -933,362 +967,17 @@
             </w:r>
             <w:r>
               <w:rPr>
-                <w:rFonts w:ascii="Segoe UI" w:hAnsi="Segoe UI" w:cs="Segoe UI"/>
                 <w:color w:val="212529"/>
                 <w:shd w:val="clear" w:color="auto" w:fill="FFFFFF"/>
               </w:rPr>
-              <w:t>Try Higher”</w:t>
-            </w:r>
-          </w:p>
-        </w:tc>
-      </w:tr>
-      <w:tr>
-        <w:trPr>
-          <w:cantSplit/>
-        </w:trPr>
-        <w:tc>
-          <w:tcPr>
-            <w:tcW w:w="2268" w:type="dxa"/>
-            <w:tcBorders>
-              <w:top w:val="single" w:sz="4" w:space="0" w:color="auto"/>
-            </w:tcBorders>
-          </w:tcPr>
-          <w:p>
-            <w:pPr>
-              <w:pStyle w:val="FormText"/>
-            </w:pPr>
-            <w:r>
-              <w:t>Test Name/Number</w:t>
-            </w:r>
-          </w:p>
-        </w:tc>
-        <w:tc>
-          <w:tcPr>
-            <w:tcW w:w="6480" w:type="dxa"/>
-            <w:tcBorders>
-              <w:top w:val="single" w:sz="4" w:space="0" w:color="auto"/>
-              <w:bottom w:val="single" w:sz="4" w:space="0" w:color="auto"/>
-            </w:tcBorders>
-          </w:tcPr>
-          <w:p>
-            <w:pPr>
-              <w:pStyle w:val="FormText"/>
-              <w:rPr>
-                <w:rFonts w:eastAsiaTheme="minorEastAsia"/>
-                <w:lang w:eastAsia="ko-KR"/>
-              </w:rPr>
-            </w:pPr>
-            <w:r>
-              <w:rPr>
-                <w:rFonts w:eastAsia="Batang"/>
-                <w:lang w:eastAsia="ko-KR"/>
-              </w:rPr>
-              <w:t>Test #</w:t>
-            </w:r>
-            <w:r>
-              <w:rPr>
-                <w:rFonts w:eastAsia="Batang"/>
-                <w:lang w:eastAsia="ko-KR"/>
-              </w:rPr>
-              <w:t>3</w:t>
-            </w:r>
-          </w:p>
-        </w:tc>
-      </w:tr>
-      <w:tr>
-        <w:trPr>
-          <w:cantSplit/>
-        </w:trPr>
-        <w:tc>
-          <w:tcPr>
-            <w:tcW w:w="2268" w:type="dxa"/>
-          </w:tcPr>
-          <w:p>
-            <w:pPr>
-              <w:pStyle w:val="FormText"/>
-            </w:pPr>
-            <w:r>
-              <w:t>Test Objective</w:t>
-            </w:r>
-          </w:p>
-        </w:tc>
-        <w:tc>
-          <w:tcPr>
-            <w:tcW w:w="6480" w:type="dxa"/>
-            <w:tcBorders>
-              <w:top w:val="single" w:sz="4" w:space="0" w:color="auto"/>
-              <w:bottom w:val="single" w:sz="4" w:space="0" w:color="auto"/>
-            </w:tcBorders>
-          </w:tcPr>
-          <w:p>
-            <w:pPr>
-              <w:pStyle w:val="FormText"/>
-              <w:rPr>
-                <w:rFonts w:eastAsia="Batang"/>
-                <w:lang w:eastAsia="ko-KR"/>
-              </w:rPr>
-            </w:pPr>
-            <w:r>
-              <w:rPr>
-                <w:rFonts w:eastAsiaTheme="minorEastAsia" w:hint="eastAsia"/>
-                <w:lang w:eastAsia="ko-KR"/>
-              </w:rPr>
-              <w:t>T</w:t>
-            </w:r>
-            <w:r>
-              <w:rPr>
-                <w:rFonts w:eastAsiaTheme="minorEastAsia"/>
-                <w:lang w:eastAsia="ko-KR"/>
-              </w:rPr>
-              <w:t>o determine if the program responses “</w:t>
-            </w:r>
-            <w:r>
-              <w:rPr>
-                <w:rFonts w:eastAsiaTheme="minorEastAsia"/>
-                <w:lang w:eastAsia="ko-KR"/>
-              </w:rPr>
-              <w:t xml:space="preserve">You got in </w:t>
-            </w:r>
-            <w:proofErr w:type="spellStart"/>
-            <w:r>
-              <w:rPr>
-                <w:rFonts w:eastAsiaTheme="minorEastAsia"/>
-                <w:lang w:eastAsia="ko-KR"/>
-              </w:rPr>
-              <w:t>in n</w:t>
-            </w:r>
-            <w:proofErr w:type="spellEnd"/>
-            <w:r>
-              <w:rPr>
-                <w:rFonts w:eastAsiaTheme="minorEastAsia"/>
-                <w:lang w:eastAsia="ko-KR"/>
-              </w:rPr>
-              <w:t xml:space="preserve"> trials</w:t>
-            </w:r>
-            <w:r>
-              <w:rPr>
-                <w:rFonts w:eastAsiaTheme="minorEastAsia"/>
-                <w:lang w:eastAsia="ko-KR"/>
-              </w:rPr>
-              <w:t>”</w:t>
-            </w:r>
-          </w:p>
-        </w:tc>
-      </w:tr>
-      <w:tr>
-        <w:trPr>
-          <w:cantSplit/>
-        </w:trPr>
-        <w:tc>
-          <w:tcPr>
-            <w:tcW w:w="2268" w:type="dxa"/>
-          </w:tcPr>
-          <w:p>
-            <w:pPr>
-              <w:pStyle w:val="FormText"/>
-            </w:pPr>
-            <w:r>
-              <w:t>Test Description</w:t>
-            </w:r>
-          </w:p>
-        </w:tc>
-        <w:tc>
-          <w:tcPr>
-            <w:tcW w:w="6480" w:type="dxa"/>
-            <w:tcBorders>
-              <w:top w:val="single" w:sz="4" w:space="0" w:color="auto"/>
-              <w:bottom w:val="single" w:sz="4" w:space="0" w:color="auto"/>
-            </w:tcBorders>
-          </w:tcPr>
-          <w:p>
-            <w:pPr>
-              <w:pStyle w:val="FormText"/>
-              <w:rPr>
-                <w:rFonts w:eastAsiaTheme="minorEastAsia"/>
-                <w:lang w:eastAsia="ko-KR"/>
-              </w:rPr>
-            </w:pPr>
-            <w:r>
-              <w:rPr>
-                <w:rFonts w:eastAsiaTheme="minorEastAsia" w:hint="eastAsia"/>
-                <w:lang w:eastAsia="ko-KR"/>
-              </w:rPr>
-              <w:t>U</w:t>
-            </w:r>
-            <w:r>
-              <w:rPr>
-                <w:rFonts w:eastAsiaTheme="minorEastAsia"/>
-                <w:lang w:eastAsia="ko-KR"/>
-              </w:rPr>
-              <w:t xml:space="preserve">ser enters input value: random generated number which is </w:t>
-            </w:r>
-            <w:r>
-              <w:rPr>
-                <w:rFonts w:eastAsiaTheme="minorEastAsia"/>
-                <w:lang w:eastAsia="ko-KR"/>
-              </w:rPr>
-              <w:t>62</w:t>
-            </w:r>
-            <w:r>
-              <w:rPr>
-                <w:rFonts w:eastAsiaTheme="minorEastAsia"/>
-                <w:lang w:eastAsia="ko-KR"/>
-              </w:rPr>
-              <w:t xml:space="preserve"> for this test</w:t>
-            </w:r>
-          </w:p>
-        </w:tc>
-      </w:tr>
-      <w:tr>
-        <w:trPr>
-          <w:cantSplit/>
-        </w:trPr>
-        <w:tc>
-          <w:tcPr>
-            <w:tcW w:w="2268" w:type="dxa"/>
-          </w:tcPr>
-          <w:p>
-            <w:pPr>
-              <w:pStyle w:val="FormText"/>
-            </w:pPr>
-            <w:r>
-              <w:t>Test Conditions</w:t>
-            </w:r>
-          </w:p>
-        </w:tc>
-        <w:tc>
-          <w:tcPr>
-            <w:tcW w:w="6480" w:type="dxa"/>
-            <w:tcBorders>
-              <w:top w:val="single" w:sz="4" w:space="0" w:color="auto"/>
-              <w:bottom w:val="single" w:sz="4" w:space="0" w:color="auto"/>
-            </w:tcBorders>
-          </w:tcPr>
-          <w:p>
-            <w:pPr>
-              <w:pStyle w:val="FormText"/>
-              <w:rPr>
-                <w:rFonts w:eastAsiaTheme="minorEastAsia"/>
-                <w:lang w:eastAsia="ko-KR"/>
-              </w:rPr>
-            </w:pPr>
-            <w:r>
-              <w:rPr>
-                <w:rFonts w:eastAsiaTheme="minorEastAsia"/>
-                <w:lang w:eastAsia="ko-KR"/>
-              </w:rPr>
-              <w:t>User knows the random generated value from Console View</w:t>
-            </w:r>
-          </w:p>
-        </w:tc>
-      </w:tr>
-      <w:tr>
-        <w:trPr>
-          <w:cantSplit/>
-        </w:trPr>
-        <w:tc>
-          <w:tcPr>
-            <w:tcW w:w="2268" w:type="dxa"/>
-          </w:tcPr>
-          <w:p>
-            <w:pPr>
-              <w:pStyle w:val="FormText"/>
-            </w:pPr>
-            <w:r>
-              <w:t>Expected Results</w:t>
-            </w:r>
-          </w:p>
-        </w:tc>
-        <w:tc>
-          <w:tcPr>
-            <w:tcW w:w="6480" w:type="dxa"/>
-            <w:tcBorders>
-              <w:top w:val="single" w:sz="4" w:space="0" w:color="auto"/>
-              <w:bottom w:val="single" w:sz="4" w:space="0" w:color="auto"/>
-            </w:tcBorders>
-          </w:tcPr>
-          <w:p>
-            <w:pPr>
-              <w:pStyle w:val="FormText"/>
-              <w:rPr>
-                <w:rFonts w:eastAsiaTheme="minorEastAsia"/>
-                <w:lang w:eastAsia="ko-KR"/>
-              </w:rPr>
-            </w:pPr>
-            <w:r>
-              <w:rPr>
-                <w:rFonts w:eastAsiaTheme="minorEastAsia" w:hint="eastAsia"/>
-                <w:lang w:eastAsia="ko-KR"/>
-              </w:rPr>
-              <w:t>P</w:t>
-            </w:r>
-            <w:r>
-              <w:rPr>
-                <w:rFonts w:eastAsiaTheme="minorEastAsia"/>
-                <w:lang w:eastAsia="ko-KR"/>
-              </w:rPr>
-              <w:t>rogram displays “You got it in 2 trials”</w:t>
-            </w:r>
-          </w:p>
-        </w:tc>
-      </w:tr>
-      <w:tr>
-        <w:trPr>
-          <w:cantSplit/>
-        </w:trPr>
-        <w:tc>
-          <w:tcPr>
-            <w:tcW w:w="2268" w:type="dxa"/>
-            <w:tcBorders>
-              <w:bottom w:val="single" w:sz="4" w:space="0" w:color="auto"/>
-            </w:tcBorders>
-          </w:tcPr>
-          <w:p>
-            <w:pPr>
-              <w:pStyle w:val="FormText"/>
-            </w:pPr>
-            <w:r>
-              <w:t>Actual Results</w:t>
-            </w:r>
-          </w:p>
-        </w:tc>
-        <w:tc>
-          <w:tcPr>
-            <w:tcW w:w="6480" w:type="dxa"/>
-            <w:tcBorders>
-              <w:top w:val="single" w:sz="4" w:space="0" w:color="auto"/>
-              <w:bottom w:val="single" w:sz="4" w:space="0" w:color="auto"/>
-            </w:tcBorders>
-          </w:tcPr>
-          <w:p>
-            <w:pPr>
-              <w:pStyle w:val="FormText"/>
-              <w:rPr>
-                <w:rFonts w:eastAsiaTheme="minorEastAsia"/>
-                <w:lang w:eastAsia="ko-KR"/>
-              </w:rPr>
-            </w:pPr>
-            <w:r>
-              <w:rPr>
-                <w:rFonts w:eastAsiaTheme="minorEastAsia" w:hint="eastAsia"/>
-                <w:lang w:eastAsia="ko-KR"/>
-              </w:rPr>
-              <w:t>P</w:t>
-            </w:r>
-            <w:r>
-              <w:rPr>
-                <w:rFonts w:eastAsiaTheme="minorEastAsia"/>
-                <w:lang w:eastAsia="ko-KR"/>
-              </w:rPr>
-              <w:t>rogram displays “</w:t>
-            </w:r>
-            <w:r>
-              <w:rPr>
-                <w:rFonts w:ascii="Segoe UI" w:hAnsi="Segoe UI" w:cs="Segoe UI"/>
+              <w:t>COOL</w:t>
+            </w:r>
+            <w:r>
+              <w:rPr>
                 <w:color w:val="212529"/>
                 <w:shd w:val="clear" w:color="auto" w:fill="FFFFFF"/>
               </w:rPr>
-              <w:t>You got it in 2 trials!</w:t>
+              <w:t>”</w:t>
             </w:r>
           </w:p>
         </w:tc>
@@ -1331,24 +1020,17 @@
             </w:pPr>
             <w:r>
               <w:rPr>
-                <w:rFonts w:eastAsiaTheme="minorEastAsia" w:hint="eastAsia"/>
-                <w:lang w:eastAsia="ko-KR"/>
-              </w:rPr>
-              <w:t>T</w:t>
-            </w:r>
-            <w:r>
-              <w:rPr>
-                <w:rFonts w:eastAsiaTheme="minorEastAsia"/>
-                <w:lang w:eastAsia="ko-KR"/>
-              </w:rPr>
-              <w:t>est #</w:t>
-            </w:r>
-            <w:r>
-              <w:rPr>
-                <w:rFonts w:eastAsiaTheme="minorEastAsia"/>
-                <w:lang w:eastAsia="ko-KR"/>
-              </w:rPr>
-              <w:t>4</w:t>
+                <w:rFonts w:eastAsia="바탕"/>
+                <w:lang w:eastAsia="ko-KR"/>
+              </w:rPr>
+              <w:t>Test #</w:t>
+            </w:r>
+            <w:r>
+              <w:rPr>
+                <w:rFonts w:eastAsia="바탕"/>
+                <w:lang w:eastAsia="ko-KR"/>
+              </w:rPr>
+              <w:t>3</w:t>
             </w:r>
           </w:p>
         </w:tc>
@@ -1382,37 +1064,37 @@
             <w:pPr>
               <w:pStyle w:val="FormText"/>
               <w:rPr>
-                <w:rFonts w:eastAsiaTheme="minorEastAsia"/>
-                <w:lang w:eastAsia="ko-KR"/>
-              </w:rPr>
-            </w:pPr>
-            <w:r>
-              <w:rPr>
-                <w:rFonts w:eastAsiaTheme="minorEastAsia" w:hint="eastAsia"/>
-                <w:lang w:eastAsia="ko-KR"/>
-              </w:rPr>
-              <w:t>T</w:t>
-            </w:r>
-            <w:r>
-              <w:rPr>
-                <w:rFonts w:eastAsiaTheme="minorEastAsia"/>
-                <w:lang w:eastAsia="ko-KR"/>
-              </w:rPr>
-              <w:t>o determine if the program responses “</w:t>
-            </w:r>
-            <w:r>
-              <w:rPr>
-                <w:rFonts w:eastAsiaTheme="minorEastAsia" w:hint="eastAsia"/>
-                <w:lang w:eastAsia="ko-KR"/>
-              </w:rPr>
-              <w:t>I</w:t>
-            </w:r>
-            <w:r>
-              <w:rPr>
-                <w:rFonts w:eastAsiaTheme="minorEastAsia"/>
-                <w:lang w:eastAsia="ko-KR"/>
-              </w:rPr>
-              <w:t>nvalid Try, please put integer value in to guess</w:t>
+                <w:rFonts w:eastAsia="바탕"/>
+                <w:lang w:eastAsia="ko-KR"/>
+              </w:rPr>
+            </w:pPr>
+            <w:r>
+              <w:rPr>
+                <w:rFonts w:eastAsiaTheme="minorEastAsia"/>
+                <w:lang w:eastAsia="ko-KR"/>
+              </w:rPr>
+              <w:t>To determine if the program responses “</w:t>
+            </w:r>
+            <w:r>
+              <w:rPr>
+                <w:rFonts w:eastAsiaTheme="minorEastAsia"/>
+                <w:lang w:eastAsia="ko-KR"/>
+              </w:rPr>
+              <w:t>WA</w:t>
+            </w:r>
+            <w:r>
+              <w:rPr>
+                <w:rFonts w:eastAsiaTheme="minorEastAsia"/>
+                <w:lang w:eastAsia="ko-KR"/>
+              </w:rPr>
+              <w:t>R</w:t>
+            </w:r>
+            <w:r>
+              <w:rPr>
+                <w:rFonts w:eastAsiaTheme="minorEastAsia"/>
+                <w:lang w:eastAsia="ko-KR"/>
+              </w:rPr>
+              <w:t>M</w:t>
             </w:r>
             <w:r>
               <w:rPr>
@@ -1462,7 +1144,749 @@
                 <w:rFonts w:eastAsiaTheme="minorEastAsia"/>
                 <w:lang w:eastAsia="ko-KR"/>
               </w:rPr>
-              <w:t>User is trying to click ‘</w:t>
+              <w:t xml:space="preserve">User enters input value: </w:t>
+            </w:r>
+            <w:r>
+              <w:rPr>
+                <w:rFonts w:eastAsiaTheme="minorEastAsia"/>
+                <w:lang w:eastAsia="ko-KR"/>
+              </w:rPr>
+              <w:t>45</w:t>
+            </w:r>
+          </w:p>
+        </w:tc>
+      </w:tr>
+      <w:tr>
+        <w:trPr>
+          <w:cantSplit/>
+        </w:trPr>
+        <w:tc>
+          <w:tcPr>
+            <w:tcW w:w="2268" w:type="dxa"/>
+          </w:tcPr>
+          <w:p>
+            <w:pPr>
+              <w:pStyle w:val="FormText"/>
+            </w:pPr>
+            <w:r>
+              <w:t>Test Conditions</w:t>
+            </w:r>
+          </w:p>
+        </w:tc>
+        <w:tc>
+          <w:tcPr>
+            <w:tcW w:w="6480" w:type="dxa"/>
+            <w:tcBorders>
+              <w:top w:val="single" w:sz="4" w:space="0" w:color="auto"/>
+              <w:bottom w:val="single" w:sz="4" w:space="0" w:color="auto"/>
+            </w:tcBorders>
+          </w:tcPr>
+          <w:p>
+            <w:pPr>
+              <w:pStyle w:val="FormText"/>
+              <w:rPr>
+                <w:rFonts w:eastAsiaTheme="minorEastAsia"/>
+                <w:lang w:eastAsia="ko-KR"/>
+              </w:rPr>
+            </w:pPr>
+            <w:r>
+              <w:rPr>
+                <w:rFonts w:eastAsiaTheme="minorEastAsia"/>
+                <w:lang w:eastAsia="ko-KR"/>
+              </w:rPr>
+              <w:t>Random</w:t>
+            </w:r>
+            <w:r>
+              <w:rPr>
+                <w:rFonts w:eastAsiaTheme="minorEastAsia"/>
+                <w:lang w:eastAsia="ko-KR"/>
+              </w:rPr>
+              <w:t>ly</w:t>
+            </w:r>
+            <w:r>
+              <w:rPr>
+                <w:rFonts w:eastAsiaTheme="minorEastAsia"/>
+                <w:lang w:eastAsia="ko-KR"/>
+              </w:rPr>
+              <w:t xml:space="preserve"> generated number is 30</w:t>
+            </w:r>
+          </w:p>
+        </w:tc>
+      </w:tr>
+      <w:tr>
+        <w:trPr>
+          <w:cantSplit/>
+        </w:trPr>
+        <w:tc>
+          <w:tcPr>
+            <w:tcW w:w="2268" w:type="dxa"/>
+          </w:tcPr>
+          <w:p>
+            <w:pPr>
+              <w:pStyle w:val="FormText"/>
+            </w:pPr>
+            <w:r>
+              <w:t>Expected Results</w:t>
+            </w:r>
+          </w:p>
+        </w:tc>
+        <w:tc>
+          <w:tcPr>
+            <w:tcW w:w="6480" w:type="dxa"/>
+            <w:tcBorders>
+              <w:top w:val="single" w:sz="4" w:space="0" w:color="auto"/>
+              <w:bottom w:val="single" w:sz="4" w:space="0" w:color="auto"/>
+            </w:tcBorders>
+          </w:tcPr>
+          <w:p>
+            <w:pPr>
+              <w:pStyle w:val="FormText"/>
+              <w:rPr>
+                <w:rFonts w:eastAsiaTheme="minorEastAsia"/>
+                <w:lang w:eastAsia="ko-KR"/>
+              </w:rPr>
+            </w:pPr>
+            <w:r>
+              <w:rPr>
+                <w:rFonts w:eastAsiaTheme="minorEastAsia"/>
+                <w:lang w:eastAsia="ko-KR"/>
+              </w:rPr>
+              <w:t>Program displays “</w:t>
+            </w:r>
+            <w:r>
+              <w:rPr>
+                <w:rFonts w:eastAsiaTheme="minorEastAsia"/>
+                <w:lang w:eastAsia="ko-KR"/>
+              </w:rPr>
+              <w:t>WARM</w:t>
+            </w:r>
+            <w:r>
+              <w:rPr>
+                <w:rFonts w:eastAsiaTheme="minorEastAsia"/>
+                <w:lang w:eastAsia="ko-KR"/>
+              </w:rPr>
+              <w:t>”</w:t>
+            </w:r>
+          </w:p>
+        </w:tc>
+      </w:tr>
+      <w:tr>
+        <w:trPr>
+          <w:cantSplit/>
+        </w:trPr>
+        <w:tc>
+          <w:tcPr>
+            <w:tcW w:w="2268" w:type="dxa"/>
+            <w:tcBorders>
+              <w:bottom w:val="single" w:sz="4" w:space="0" w:color="auto"/>
+            </w:tcBorders>
+          </w:tcPr>
+          <w:p>
+            <w:pPr>
+              <w:pStyle w:val="FormText"/>
+            </w:pPr>
+            <w:r>
+              <w:t>Actual Results</w:t>
+            </w:r>
+          </w:p>
+        </w:tc>
+        <w:tc>
+          <w:tcPr>
+            <w:tcW w:w="6480" w:type="dxa"/>
+            <w:tcBorders>
+              <w:top w:val="single" w:sz="4" w:space="0" w:color="auto"/>
+              <w:bottom w:val="single" w:sz="4" w:space="0" w:color="auto"/>
+            </w:tcBorders>
+          </w:tcPr>
+          <w:p>
+            <w:pPr>
+              <w:pStyle w:val="FormText"/>
+              <w:rPr>
+                <w:rFonts w:eastAsiaTheme="minorEastAsia"/>
+                <w:lang w:eastAsia="ko-KR"/>
+              </w:rPr>
+            </w:pPr>
+            <w:r>
+              <w:rPr>
+                <w:rFonts w:eastAsiaTheme="minorEastAsia"/>
+                <w:lang w:eastAsia="ko-KR"/>
+              </w:rPr>
+              <w:t>Program displays “</w:t>
+            </w:r>
+            <w:r>
+              <w:rPr>
+                <w:rFonts w:eastAsiaTheme="minorEastAsia"/>
+                <w:lang w:eastAsia="ko-KR"/>
+              </w:rPr>
+              <w:t>WARM</w:t>
+            </w:r>
+          </w:p>
+        </w:tc>
+      </w:tr>
+      <w:tr>
+        <w:trPr>
+          <w:cantSplit/>
+        </w:trPr>
+        <w:tc>
+          <w:tcPr>
+            <w:tcW w:w="2268" w:type="dxa"/>
+            <w:tcBorders>
+              <w:top w:val="single" w:sz="4" w:space="0" w:color="auto"/>
+            </w:tcBorders>
+          </w:tcPr>
+          <w:p>
+            <w:pPr>
+              <w:pStyle w:val="FormText"/>
+            </w:pPr>
+            <w:r>
+              <w:t>Test Name/Number</w:t>
+            </w:r>
+          </w:p>
+        </w:tc>
+        <w:tc>
+          <w:tcPr>
+            <w:tcW w:w="6480" w:type="dxa"/>
+            <w:tcBorders>
+              <w:top w:val="single" w:sz="4" w:space="0" w:color="auto"/>
+              <w:bottom w:val="single" w:sz="4" w:space="0" w:color="auto"/>
+            </w:tcBorders>
+          </w:tcPr>
+          <w:p>
+            <w:pPr>
+              <w:pStyle w:val="FormText"/>
+              <w:rPr>
+                <w:rFonts w:eastAsiaTheme="minorEastAsia"/>
+                <w:lang w:eastAsia="ko-KR"/>
+              </w:rPr>
+            </w:pPr>
+            <w:r>
+              <w:rPr>
+                <w:rFonts w:eastAsiaTheme="minorEastAsia"/>
+                <w:lang w:eastAsia="ko-KR"/>
+              </w:rPr>
+              <w:t>Test #4</w:t>
+            </w:r>
+          </w:p>
+        </w:tc>
+      </w:tr>
+      <w:tr>
+        <w:trPr>
+          <w:cantSplit/>
+        </w:trPr>
+        <w:tc>
+          <w:tcPr>
+            <w:tcW w:w="2268" w:type="dxa"/>
+          </w:tcPr>
+          <w:p>
+            <w:pPr>
+              <w:pStyle w:val="FormText"/>
+            </w:pPr>
+            <w:r>
+              <w:t>Test Objective</w:t>
+            </w:r>
+          </w:p>
+        </w:tc>
+        <w:tc>
+          <w:tcPr>
+            <w:tcW w:w="6480" w:type="dxa"/>
+            <w:tcBorders>
+              <w:top w:val="single" w:sz="4" w:space="0" w:color="auto"/>
+              <w:bottom w:val="single" w:sz="4" w:space="0" w:color="auto"/>
+            </w:tcBorders>
+          </w:tcPr>
+          <w:p>
+            <w:pPr>
+              <w:pStyle w:val="FormText"/>
+              <w:rPr>
+                <w:rFonts w:eastAsiaTheme="minorEastAsia"/>
+                <w:lang w:eastAsia="ko-KR"/>
+              </w:rPr>
+            </w:pPr>
+            <w:r>
+              <w:rPr>
+                <w:rFonts w:eastAsiaTheme="minorEastAsia"/>
+                <w:lang w:eastAsia="ko-KR"/>
+              </w:rPr>
+              <w:t>To determine if the program responses “</w:t>
+            </w:r>
+            <w:r>
+              <w:rPr>
+                <w:rFonts w:eastAsiaTheme="minorEastAsia"/>
+                <w:lang w:eastAsia="ko-KR"/>
+              </w:rPr>
+              <w:t>HOT</w:t>
+            </w:r>
+            <w:r>
+              <w:rPr>
+                <w:rFonts w:eastAsiaTheme="minorEastAsia"/>
+                <w:lang w:eastAsia="ko-KR"/>
+              </w:rPr>
+              <w:t>”</w:t>
+            </w:r>
+          </w:p>
+        </w:tc>
+      </w:tr>
+      <w:tr>
+        <w:trPr>
+          <w:cantSplit/>
+        </w:trPr>
+        <w:tc>
+          <w:tcPr>
+            <w:tcW w:w="2268" w:type="dxa"/>
+          </w:tcPr>
+          <w:p>
+            <w:pPr>
+              <w:pStyle w:val="FormText"/>
+            </w:pPr>
+            <w:r>
+              <w:t>Test Description</w:t>
+            </w:r>
+          </w:p>
+        </w:tc>
+        <w:tc>
+          <w:tcPr>
+            <w:tcW w:w="6480" w:type="dxa"/>
+            <w:tcBorders>
+              <w:top w:val="single" w:sz="4" w:space="0" w:color="auto"/>
+              <w:bottom w:val="single" w:sz="4" w:space="0" w:color="auto"/>
+            </w:tcBorders>
+          </w:tcPr>
+          <w:p>
+            <w:pPr>
+              <w:pStyle w:val="FormText"/>
+              <w:rPr>
+                <w:rFonts w:eastAsiaTheme="minorEastAsia"/>
+                <w:lang w:eastAsia="ko-KR"/>
+              </w:rPr>
+            </w:pPr>
+            <w:r>
+              <w:rPr>
+                <w:rFonts w:eastAsiaTheme="minorEastAsia"/>
+                <w:lang w:eastAsia="ko-KR"/>
+              </w:rPr>
+              <w:t xml:space="preserve">User enters input value: </w:t>
+            </w:r>
+            <w:r>
+              <w:rPr>
+                <w:rFonts w:eastAsiaTheme="minorEastAsia"/>
+                <w:lang w:eastAsia="ko-KR"/>
+              </w:rPr>
+              <w:t>31</w:t>
+            </w:r>
+          </w:p>
+        </w:tc>
+      </w:tr>
+      <w:tr>
+        <w:trPr>
+          <w:cantSplit/>
+        </w:trPr>
+        <w:tc>
+          <w:tcPr>
+            <w:tcW w:w="2268" w:type="dxa"/>
+          </w:tcPr>
+          <w:p>
+            <w:pPr>
+              <w:pStyle w:val="FormText"/>
+            </w:pPr>
+            <w:r>
+              <w:t>Test Conditions</w:t>
+            </w:r>
+          </w:p>
+        </w:tc>
+        <w:tc>
+          <w:tcPr>
+            <w:tcW w:w="6480" w:type="dxa"/>
+            <w:tcBorders>
+              <w:top w:val="single" w:sz="4" w:space="0" w:color="auto"/>
+              <w:bottom w:val="single" w:sz="4" w:space="0" w:color="auto"/>
+            </w:tcBorders>
+          </w:tcPr>
+          <w:p>
+            <w:pPr>
+              <w:pStyle w:val="FormText"/>
+              <w:rPr>
+                <w:rFonts w:eastAsiaTheme="minorEastAsia"/>
+                <w:lang w:eastAsia="ko-KR"/>
+              </w:rPr>
+            </w:pPr>
+            <w:r>
+              <w:rPr>
+                <w:rFonts w:eastAsiaTheme="minorEastAsia"/>
+                <w:lang w:eastAsia="ko-KR"/>
+              </w:rPr>
+              <w:t>Random</w:t>
+            </w:r>
+            <w:r>
+              <w:rPr>
+                <w:rFonts w:eastAsiaTheme="minorEastAsia"/>
+                <w:lang w:eastAsia="ko-KR"/>
+              </w:rPr>
+              <w:t>ly</w:t>
+            </w:r>
+            <w:r>
+              <w:rPr>
+                <w:rFonts w:eastAsiaTheme="minorEastAsia"/>
+                <w:lang w:eastAsia="ko-KR"/>
+              </w:rPr>
+              <w:t xml:space="preserve"> generated number is 30</w:t>
+            </w:r>
+          </w:p>
+        </w:tc>
+      </w:tr>
+      <w:tr>
+        <w:trPr>
+          <w:cantSplit/>
+        </w:trPr>
+        <w:tc>
+          <w:tcPr>
+            <w:tcW w:w="2268" w:type="dxa"/>
+          </w:tcPr>
+          <w:p>
+            <w:pPr>
+              <w:pStyle w:val="FormText"/>
+            </w:pPr>
+            <w:r>
+              <w:t>Expected Results</w:t>
+            </w:r>
+          </w:p>
+        </w:tc>
+        <w:tc>
+          <w:tcPr>
+            <w:tcW w:w="6480" w:type="dxa"/>
+            <w:tcBorders>
+              <w:top w:val="single" w:sz="4" w:space="0" w:color="auto"/>
+              <w:bottom w:val="single" w:sz="4" w:space="0" w:color="auto"/>
+            </w:tcBorders>
+          </w:tcPr>
+          <w:p>
+            <w:pPr>
+              <w:pStyle w:val="FormText"/>
+              <w:rPr>
+                <w:rFonts w:eastAsiaTheme="minorEastAsia"/>
+                <w:lang w:eastAsia="ko-KR"/>
+              </w:rPr>
+            </w:pPr>
+            <w:r>
+              <w:rPr>
+                <w:rFonts w:eastAsiaTheme="minorEastAsia"/>
+                <w:lang w:eastAsia="ko-KR"/>
+              </w:rPr>
+              <w:t>Program displays “</w:t>
+            </w:r>
+            <w:r>
+              <w:rPr>
+                <w:rFonts w:eastAsiaTheme="minorEastAsia"/>
+                <w:lang w:eastAsia="ko-KR"/>
+              </w:rPr>
+              <w:t>HOT</w:t>
+            </w:r>
+            <w:r>
+              <w:rPr>
+                <w:rFonts w:eastAsiaTheme="minorEastAsia"/>
+                <w:lang w:eastAsia="ko-KR"/>
+              </w:rPr>
+              <w:t>”</w:t>
+            </w:r>
+          </w:p>
+        </w:tc>
+      </w:tr>
+      <w:tr>
+        <w:trPr>
+          <w:cantSplit/>
+        </w:trPr>
+        <w:tc>
+          <w:tcPr>
+            <w:tcW w:w="2268" w:type="dxa"/>
+            <w:tcBorders>
+              <w:bottom w:val="single" w:sz="4" w:space="0" w:color="auto"/>
+            </w:tcBorders>
+          </w:tcPr>
+          <w:p>
+            <w:pPr>
+              <w:pStyle w:val="FormText"/>
+            </w:pPr>
+            <w:r>
+              <w:t>Actual Results</w:t>
+            </w:r>
+          </w:p>
+        </w:tc>
+        <w:tc>
+          <w:tcPr>
+            <w:tcW w:w="6480" w:type="dxa"/>
+            <w:tcBorders>
+              <w:top w:val="single" w:sz="4" w:space="0" w:color="auto"/>
+              <w:bottom w:val="single" w:sz="4" w:space="0" w:color="auto"/>
+            </w:tcBorders>
+          </w:tcPr>
+          <w:p>
+            <w:pPr>
+              <w:pStyle w:val="FormText"/>
+              <w:rPr>
+                <w:rFonts w:eastAsiaTheme="minorEastAsia"/>
+                <w:lang w:eastAsia="ko-KR"/>
+              </w:rPr>
+            </w:pPr>
+            <w:r>
+              <w:rPr>
+                <w:rFonts w:eastAsiaTheme="minorEastAsia"/>
+                <w:lang w:eastAsia="ko-KR"/>
+              </w:rPr>
+              <w:t>Program displays “</w:t>
+            </w:r>
+            <w:r>
+              <w:rPr>
+                <w:rFonts w:eastAsiaTheme="minorEastAsia"/>
+                <w:lang w:eastAsia="ko-KR"/>
+              </w:rPr>
+              <w:t>HOT”</w:t>
+            </w:r>
+          </w:p>
+        </w:tc>
+      </w:tr>
+      <w:tr>
+        <w:trPr>
+          <w:cantSplit/>
+        </w:trPr>
+        <w:tc>
+          <w:tcPr>
+            <w:tcW w:w="2268" w:type="dxa"/>
+            <w:tcBorders>
+              <w:top w:val="single" w:sz="4" w:space="0" w:color="auto"/>
+            </w:tcBorders>
+          </w:tcPr>
+          <w:p>
+            <w:pPr>
+              <w:pStyle w:val="FormText"/>
+            </w:pPr>
+            <w:r>
+              <w:t>Test Name/Number</w:t>
+            </w:r>
+          </w:p>
+        </w:tc>
+        <w:tc>
+          <w:tcPr>
+            <w:tcW w:w="6480" w:type="dxa"/>
+            <w:tcBorders>
+              <w:top w:val="single" w:sz="4" w:space="0" w:color="auto"/>
+              <w:bottom w:val="single" w:sz="4" w:space="0" w:color="auto"/>
+            </w:tcBorders>
+          </w:tcPr>
+          <w:p>
+            <w:pPr>
+              <w:pStyle w:val="FormText"/>
+              <w:rPr>
+                <w:rFonts w:eastAsiaTheme="minorEastAsia"/>
+                <w:lang w:eastAsia="ko-KR"/>
+              </w:rPr>
+            </w:pPr>
+            <w:r>
+              <w:rPr>
+                <w:rFonts w:eastAsiaTheme="minorEastAsia"/>
+                <w:lang w:eastAsia="ko-KR"/>
+              </w:rPr>
+              <w:t>Test #5</w:t>
+            </w:r>
+          </w:p>
+        </w:tc>
+      </w:tr>
+      <w:tr>
+        <w:trPr>
+          <w:cantSplit/>
+        </w:trPr>
+        <w:tc>
+          <w:tcPr>
+            <w:tcW w:w="2268" w:type="dxa"/>
+          </w:tcPr>
+          <w:p>
+            <w:pPr>
+              <w:pStyle w:val="FormText"/>
+            </w:pPr>
+            <w:r>
+              <w:t>Test Objective</w:t>
+            </w:r>
+          </w:p>
+        </w:tc>
+        <w:tc>
+          <w:tcPr>
+            <w:tcW w:w="6480" w:type="dxa"/>
+            <w:tcBorders>
+              <w:top w:val="single" w:sz="4" w:space="0" w:color="auto"/>
+              <w:bottom w:val="single" w:sz="4" w:space="0" w:color="auto"/>
+            </w:tcBorders>
+          </w:tcPr>
+          <w:p>
+            <w:pPr>
+              <w:pStyle w:val="FormText"/>
+              <w:rPr>
+                <w:rFonts w:eastAsiaTheme="minorEastAsia"/>
+                <w:lang w:eastAsia="ko-KR"/>
+              </w:rPr>
+            </w:pPr>
+            <w:r>
+              <w:rPr>
+                <w:rFonts w:eastAsiaTheme="minorEastAsia"/>
+                <w:lang w:eastAsia="ko-KR"/>
+              </w:rPr>
+              <w:t xml:space="preserve">To determine if the program </w:t>
+            </w:r>
+            <w:r>
+              <w:rPr>
+                <w:rFonts w:eastAsiaTheme="minorEastAsia"/>
+                <w:lang w:eastAsia="ko-KR"/>
+              </w:rPr>
+              <w:t xml:space="preserve">responses You got in </w:t>
+            </w:r>
+            <w:proofErr w:type="spellStart"/>
+            <w:r>
+              <w:rPr>
+                <w:rFonts w:eastAsiaTheme="minorEastAsia"/>
+                <w:lang w:eastAsia="ko-KR"/>
+              </w:rPr>
+              <w:t>in n</w:t>
+            </w:r>
+            <w:proofErr w:type="spellEnd"/>
+            <w:r>
+              <w:rPr>
+                <w:rFonts w:eastAsiaTheme="minorEastAsia"/>
+                <w:lang w:eastAsia="ko-KR"/>
+              </w:rPr>
+              <w:t xml:space="preserve"> trials</w:t>
+            </w:r>
+          </w:p>
+        </w:tc>
+      </w:tr>
+      <w:tr>
+        <w:trPr>
+          <w:cantSplit/>
+        </w:trPr>
+        <w:tc>
+          <w:tcPr>
+            <w:tcW w:w="2268" w:type="dxa"/>
+          </w:tcPr>
+          <w:p>
+            <w:pPr>
+              <w:pStyle w:val="FormText"/>
+            </w:pPr>
+            <w:r>
+              <w:t>Test Description</w:t>
+            </w:r>
+          </w:p>
+        </w:tc>
+        <w:tc>
+          <w:tcPr>
+            <w:tcW w:w="6480" w:type="dxa"/>
+            <w:tcBorders>
+              <w:top w:val="single" w:sz="4" w:space="0" w:color="auto"/>
+              <w:bottom w:val="single" w:sz="4" w:space="0" w:color="auto"/>
+            </w:tcBorders>
+          </w:tcPr>
+          <w:p>
+            <w:pPr>
+              <w:pStyle w:val="FormText"/>
+              <w:rPr>
+                <w:rFonts w:eastAsiaTheme="minorEastAsia"/>
+                <w:lang w:eastAsia="ko-KR"/>
+              </w:rPr>
+            </w:pPr>
+            <w:r>
+              <w:rPr>
+                <w:rFonts w:eastAsiaTheme="minorEastAsia"/>
+                <w:lang w:eastAsia="ko-KR"/>
+              </w:rPr>
+              <w:t>User enters input value: 60</w:t>
+            </w:r>
+          </w:p>
+        </w:tc>
+      </w:tr>
+      <w:tr>
+        <w:trPr>
+          <w:cantSplit/>
+        </w:trPr>
+        <w:tc>
+          <w:tcPr>
+            <w:tcW w:w="2268" w:type="dxa"/>
+          </w:tcPr>
+          <w:p>
+            <w:pPr>
+              <w:pStyle w:val="FormText"/>
+            </w:pPr>
+            <w:r>
+              <w:t>Test Conditions</w:t>
+            </w:r>
+          </w:p>
+        </w:tc>
+        <w:tc>
+          <w:tcPr>
+            <w:tcW w:w="6480" w:type="dxa"/>
+            <w:tcBorders>
+              <w:top w:val="single" w:sz="4" w:space="0" w:color="auto"/>
+              <w:bottom w:val="single" w:sz="4" w:space="0" w:color="auto"/>
+            </w:tcBorders>
+          </w:tcPr>
+          <w:p>
+            <w:pPr>
+              <w:pStyle w:val="FormText"/>
+              <w:rPr>
+                <w:rFonts w:eastAsiaTheme="minorEastAsia"/>
+                <w:lang w:eastAsia="ko-KR"/>
+              </w:rPr>
+            </w:pPr>
+            <w:r>
+              <w:rPr>
+                <w:rFonts w:eastAsiaTheme="minorEastAsia"/>
+                <w:lang w:eastAsia="ko-KR"/>
+              </w:rPr>
+              <w:t>Randomly generated number is 60</w:t>
+            </w:r>
+          </w:p>
+        </w:tc>
+      </w:tr>
+      <w:tr>
+        <w:trPr>
+          <w:cantSplit/>
+        </w:trPr>
+        <w:tc>
+          <w:tcPr>
+            <w:tcW w:w="2268" w:type="dxa"/>
+          </w:tcPr>
+          <w:p>
+            <w:pPr>
+              <w:pStyle w:val="FormText"/>
+            </w:pPr>
+            <w:r>
+              <w:t>Expected Results</w:t>
+            </w:r>
+          </w:p>
+        </w:tc>
+        <w:tc>
+          <w:tcPr>
+            <w:tcW w:w="6480" w:type="dxa"/>
+            <w:tcBorders>
+              <w:top w:val="single" w:sz="4" w:space="0" w:color="auto"/>
+              <w:bottom w:val="single" w:sz="4" w:space="0" w:color="auto"/>
+            </w:tcBorders>
+          </w:tcPr>
+          <w:p>
+            <w:pPr>
+              <w:pStyle w:val="FormText"/>
+              <w:rPr>
+                <w:rFonts w:eastAsiaTheme="minorEastAsia"/>
+                <w:lang w:eastAsia="ko-KR"/>
+              </w:rPr>
+            </w:pPr>
+            <w:r>
+              <w:rPr>
+                <w:rFonts w:eastAsiaTheme="minorEastAsia"/>
+                <w:lang w:eastAsia="ko-KR"/>
+              </w:rPr>
+              <w:t>Program displays “</w:t>
+            </w:r>
+            <w:r>
+              <w:rPr>
+                <w:rFonts w:eastAsiaTheme="minorEastAsia"/>
+                <w:lang w:eastAsia="ko-KR"/>
+              </w:rPr>
+              <w:t xml:space="preserve">You got it in 1 </w:t>
             </w:r>
             <w:proofErr w:type="gramStart"/>
             <w:r>
@@ -1470,7 +1894,7 @@
                 <w:rFonts w:eastAsiaTheme="minorEastAsia"/>
                 <w:lang w:eastAsia="ko-KR"/>
               </w:rPr>
-              <w:t>Guess !</w:t>
+              <w:t>trials</w:t>
             </w:r>
             <w:proofErr w:type="gramEnd"/>
             <w:r>
@@ -1478,7 +1902,229 @@
                 <w:rFonts w:eastAsiaTheme="minorEastAsia"/>
                 <w:lang w:eastAsia="ko-KR"/>
               </w:rPr>
-              <w:t>’ button without putting value</w:t>
+              <w:t xml:space="preserve"> !”</w:t>
+            </w:r>
+          </w:p>
+        </w:tc>
+      </w:tr>
+      <w:tr>
+        <w:trPr>
+          <w:cantSplit/>
+        </w:trPr>
+        <w:tc>
+          <w:tcPr>
+            <w:tcW w:w="2268" w:type="dxa"/>
+            <w:tcBorders>
+              <w:bottom w:val="single" w:sz="4" w:space="0" w:color="auto"/>
+            </w:tcBorders>
+          </w:tcPr>
+          <w:p>
+            <w:pPr>
+              <w:pStyle w:val="FormText"/>
+            </w:pPr>
+            <w:r>
+              <w:t>Actual Results</w:t>
+            </w:r>
+          </w:p>
+        </w:tc>
+        <w:tc>
+          <w:tcPr>
+            <w:tcW w:w="6480" w:type="dxa"/>
+            <w:tcBorders>
+              <w:top w:val="single" w:sz="4" w:space="0" w:color="auto"/>
+              <w:bottom w:val="single" w:sz="4" w:space="0" w:color="auto"/>
+            </w:tcBorders>
+          </w:tcPr>
+          <w:p>
+            <w:pPr>
+              <w:pStyle w:val="FormText"/>
+              <w:rPr>
+                <w:rFonts w:eastAsiaTheme="minorEastAsia"/>
+                <w:lang w:eastAsia="ko-KR"/>
+              </w:rPr>
+            </w:pPr>
+            <w:r>
+              <w:rPr>
+                <w:rFonts w:eastAsiaTheme="minorEastAsia"/>
+                <w:lang w:eastAsia="ko-KR"/>
+              </w:rPr>
+              <w:t xml:space="preserve">Program displays </w:t>
+            </w:r>
+            <w:r>
+              <w:rPr>
+                <w:rFonts w:eastAsiaTheme="minorEastAsia"/>
+                <w:lang w:eastAsia="ko-KR"/>
+              </w:rPr>
+              <w:t>“</w:t>
+            </w:r>
+            <w:r>
+              <w:rPr>
+                <w:rFonts w:eastAsiaTheme="minorEastAsia"/>
+                <w:lang w:eastAsia="ko-KR"/>
+              </w:rPr>
+              <w:t xml:space="preserve">You got it in 1 </w:t>
+            </w:r>
+            <w:proofErr w:type="gramStart"/>
+            <w:r>
+              <w:rPr>
+                <w:rFonts w:eastAsiaTheme="minorEastAsia"/>
+                <w:lang w:eastAsia="ko-KR"/>
+              </w:rPr>
+              <w:t>trials</w:t>
+            </w:r>
+            <w:proofErr w:type="gramEnd"/>
+            <w:r>
+              <w:rPr>
+                <w:rFonts w:eastAsiaTheme="minorEastAsia"/>
+                <w:lang w:eastAsia="ko-KR"/>
+              </w:rPr>
+              <w:t xml:space="preserve"> !”</w:t>
+            </w:r>
+          </w:p>
+        </w:tc>
+      </w:tr>
+      <w:tr>
+        <w:trPr>
+          <w:cantSplit/>
+        </w:trPr>
+        <w:tc>
+          <w:tcPr>
+            <w:tcW w:w="2268" w:type="dxa"/>
+            <w:tcBorders>
+              <w:top w:val="single" w:sz="4" w:space="0" w:color="auto"/>
+            </w:tcBorders>
+          </w:tcPr>
+          <w:p>
+            <w:pPr>
+              <w:pStyle w:val="FormText"/>
+            </w:pPr>
+            <w:r>
+              <w:t>Test Name/Number</w:t>
+            </w:r>
+          </w:p>
+        </w:tc>
+        <w:tc>
+          <w:tcPr>
+            <w:tcW w:w="6480" w:type="dxa"/>
+            <w:tcBorders>
+              <w:top w:val="single" w:sz="4" w:space="0" w:color="auto"/>
+              <w:bottom w:val="single" w:sz="4" w:space="0" w:color="auto"/>
+            </w:tcBorders>
+          </w:tcPr>
+          <w:p>
+            <w:pPr>
+              <w:pStyle w:val="FormText"/>
+              <w:rPr>
+                <w:rFonts w:eastAsiaTheme="minorEastAsia"/>
+                <w:lang w:eastAsia="ko-KR"/>
+              </w:rPr>
+            </w:pPr>
+            <w:r>
+              <w:rPr>
+                <w:rFonts w:eastAsiaTheme="minorEastAsia"/>
+                <w:lang w:eastAsia="ko-KR"/>
+              </w:rPr>
+              <w:t>Test #6</w:t>
+            </w:r>
+          </w:p>
+        </w:tc>
+      </w:tr>
+      <w:tr>
+        <w:trPr>
+          <w:cantSplit/>
+        </w:trPr>
+        <w:tc>
+          <w:tcPr>
+            <w:tcW w:w="2268" w:type="dxa"/>
+          </w:tcPr>
+          <w:p>
+            <w:pPr>
+              <w:pStyle w:val="FormText"/>
+            </w:pPr>
+            <w:r>
+              <w:t>Test Objective</w:t>
+            </w:r>
+          </w:p>
+        </w:tc>
+        <w:tc>
+          <w:tcPr>
+            <w:tcW w:w="6480" w:type="dxa"/>
+            <w:tcBorders>
+              <w:top w:val="single" w:sz="4" w:space="0" w:color="auto"/>
+              <w:bottom w:val="single" w:sz="4" w:space="0" w:color="auto"/>
+            </w:tcBorders>
+          </w:tcPr>
+          <w:p>
+            <w:pPr>
+              <w:pStyle w:val="FormText"/>
+              <w:rPr>
+                <w:rFonts w:eastAsiaTheme="minorEastAsia"/>
+                <w:lang w:eastAsia="ko-KR"/>
+              </w:rPr>
+            </w:pPr>
+            <w:r>
+              <w:rPr>
+                <w:rFonts w:eastAsiaTheme="minorEastAsia"/>
+                <w:lang w:eastAsia="ko-KR"/>
+              </w:rPr>
+              <w:t xml:space="preserve">To determine if </w:t>
+            </w:r>
+            <w:r>
+              <w:rPr>
+                <w:rFonts w:eastAsiaTheme="minorEastAsia"/>
+                <w:lang w:eastAsia="ko-KR"/>
+              </w:rPr>
+              <w:t>the program responses “Invalid Try, please put integer value”</w:t>
+            </w:r>
+          </w:p>
+        </w:tc>
+      </w:tr>
+      <w:tr>
+        <w:trPr>
+          <w:cantSplit/>
+        </w:trPr>
+        <w:tc>
+          <w:tcPr>
+            <w:tcW w:w="2268" w:type="dxa"/>
+          </w:tcPr>
+          <w:p>
+            <w:pPr>
+              <w:pStyle w:val="FormText"/>
+            </w:pPr>
+            <w:r>
+              <w:t>Test Description</w:t>
+            </w:r>
+          </w:p>
+        </w:tc>
+        <w:tc>
+          <w:tcPr>
+            <w:tcW w:w="6480" w:type="dxa"/>
+            <w:tcBorders>
+              <w:top w:val="single" w:sz="4" w:space="0" w:color="auto"/>
+              <w:bottom w:val="single" w:sz="4" w:space="0" w:color="auto"/>
+            </w:tcBorders>
+          </w:tcPr>
+          <w:p>
+            <w:pPr>
+              <w:pStyle w:val="FormText"/>
+              <w:rPr>
+                <w:rFonts w:eastAsiaTheme="minorEastAsia"/>
+                <w:lang w:eastAsia="ko-KR"/>
+              </w:rPr>
+            </w:pPr>
+            <w:r>
+              <w:rPr>
+                <w:rFonts w:eastAsiaTheme="minorEastAsia"/>
+                <w:lang w:eastAsia="ko-KR"/>
+              </w:rPr>
+              <w:t xml:space="preserve">User is trying </w:t>
+            </w:r>
+            <w:r>
+              <w:rPr>
+                <w:rFonts w:eastAsiaTheme="minorEastAsia"/>
+                <w:lang w:eastAsia="ko-KR"/>
+              </w:rPr>
+              <w:t>to click guess button without any input value</w:t>
             </w:r>
           </w:p>
         </w:tc>
@@ -1561,31 +2207,381 @@
             </w:pPr>
             <w:r>
               <w:rPr>
-                <w:rFonts w:eastAsiaTheme="minorEastAsia" w:hint="eastAsia"/>
-                <w:lang w:eastAsia="ko-KR"/>
-              </w:rPr>
-              <w:t>P</w:t>
-            </w:r>
-            <w:r>
-              <w:rPr>
-                <w:rFonts w:eastAsiaTheme="minorEastAsia"/>
-                <w:lang w:eastAsia="ko-KR"/>
-              </w:rPr>
-              <w:t>rogram displays “</w:t>
-            </w:r>
-            <w:r>
-              <w:rPr>
-                <w:rFonts w:eastAsiaTheme="minorEastAsia"/>
-                <w:lang w:eastAsia="ko-KR"/>
-              </w:rPr>
-              <w:t>Invalid try, please put value in</w:t>
-            </w:r>
-            <w:r>
-              <w:rPr>
-                <w:rFonts w:eastAsiaTheme="minorEastAsia"/>
-                <w:lang w:eastAsia="ko-KR"/>
-              </w:rPr>
-              <w:t>teger value in to guess</w:t>
+                <w:rFonts w:eastAsiaTheme="minorEastAsia"/>
+                <w:lang w:eastAsia="ko-KR"/>
+              </w:rPr>
+              <w:t>Program displays “Invalid Try, please put integer value in to guess”</w:t>
+            </w:r>
+          </w:p>
+        </w:tc>
+      </w:tr>
+      <w:tr>
+        <w:trPr>
+          <w:cantSplit/>
+        </w:trPr>
+        <w:tc>
+          <w:tcPr>
+            <w:tcW w:w="2268" w:type="dxa"/>
+          </w:tcPr>
+          <w:p>
+            <w:pPr>
+              <w:pStyle w:val="FormText"/>
+            </w:pPr>
+            <w:r>
+              <w:t>Actual Results</w:t>
+            </w:r>
+          </w:p>
+        </w:tc>
+        <w:tc>
+          <w:tcPr>
+            <w:tcW w:w="6480" w:type="dxa"/>
+            <w:tcBorders>
+              <w:top w:val="single" w:sz="4" w:space="0" w:color="auto"/>
+              <w:bottom w:val="single" w:sz="4" w:space="0" w:color="auto"/>
+            </w:tcBorders>
+          </w:tcPr>
+          <w:p>
+            <w:pPr>
+              <w:pStyle w:val="FormText"/>
+              <w:rPr>
+                <w:rFonts w:eastAsiaTheme="minorEastAsia"/>
+                <w:lang w:eastAsia="ko-KR"/>
+              </w:rPr>
+            </w:pPr>
+            <w:r>
+              <w:rPr>
+                <w:rFonts w:eastAsiaTheme="minorEastAsia"/>
+                <w:lang w:eastAsia="ko-KR"/>
+              </w:rPr>
+              <w:t>Program displays “Invalid Try, please put integer value in to guess”</w:t>
+            </w:r>
+          </w:p>
+          <w:p>
+            <w:pPr>
+              <w:pStyle w:val="FormText"/>
+              <w:rPr>
+                <w:rFonts w:eastAsiaTheme="minorEastAsia"/>
+                <w:lang w:eastAsia="ko-KR"/>
+              </w:rPr>
+            </w:pPr>
+          </w:p>
+        </w:tc>
+      </w:tr>
+    </w:tbl>
+    <w:p>
+      <w:r>
+        <w:br w:type="page"/>
+      </w:r>
+    </w:p>
+    <w:tbl>
+      <w:tblPr>
+        <w:tblW w:w="8748" w:type="dxa"/>
+        <w:tblBorders>
+          <w:top w:val="single" w:sz="4" w:space="0" w:color="auto"/>
+          <w:left w:val="single" w:sz="4" w:space="0" w:color="auto"/>
+          <w:bottom w:val="single" w:sz="4" w:space="0" w:color="auto"/>
+          <w:right w:val="single" w:sz="4" w:space="0" w:color="auto"/>
+        </w:tblBorders>
+        <w:tblLayout w:type="fixed"/>
+        <w:tblLook w:val="0000" w:firstRow="0" w:lastRow="0" w:firstColumn="0" w:lastColumn="0" w:noHBand="0" w:noVBand="0"/>
+      </w:tblPr>
+      <w:tblGrid>
+        <w:gridCol w:w="2268"/>
+        <w:gridCol w:w="6480"/>
+      </w:tblGrid>
+      <w:tr>
+        <w:trPr>
+          <w:cantSplit/>
+        </w:trPr>
+        <w:tc>
+          <w:tcPr>
+            <w:tcW w:w="2268" w:type="dxa"/>
+          </w:tcPr>
+          <w:p>
+            <w:pPr>
+              <w:pStyle w:val="FormText"/>
+            </w:pPr>
+            <w:r>
+              <w:lastRenderedPageBreak/>
+              <w:t>Test Name/Number</w:t>
+            </w:r>
+          </w:p>
+        </w:tc>
+        <w:tc>
+          <w:tcPr>
+            <w:tcW w:w="6480" w:type="dxa"/>
+            <w:tcBorders>
+              <w:top w:val="single" w:sz="4" w:space="0" w:color="auto"/>
+              <w:bottom w:val="single" w:sz="4" w:space="0" w:color="auto"/>
+            </w:tcBorders>
+          </w:tcPr>
+          <w:p>
+            <w:pPr>
+              <w:pStyle w:val="FormText"/>
+              <w:rPr>
+                <w:rFonts w:eastAsiaTheme="minorEastAsia"/>
+                <w:lang w:eastAsia="ko-KR"/>
+              </w:rPr>
+            </w:pPr>
+            <w:r>
+              <w:rPr>
+                <w:rFonts w:eastAsiaTheme="minorEastAsia"/>
+                <w:lang w:eastAsia="ko-KR"/>
+              </w:rPr>
+              <w:t>Test #</w:t>
+            </w:r>
+            <w:r>
+              <w:rPr>
+                <w:rFonts w:eastAsiaTheme="minorEastAsia"/>
+                <w:lang w:eastAsia="ko-KR"/>
+              </w:rPr>
+              <w:t>7</w:t>
+            </w:r>
+          </w:p>
+        </w:tc>
+      </w:tr>
+      <w:tr>
+        <w:trPr>
+          <w:cantSplit/>
+        </w:trPr>
+        <w:tc>
+          <w:tcPr>
+            <w:tcW w:w="2268" w:type="dxa"/>
+          </w:tcPr>
+          <w:p>
+            <w:pPr>
+              <w:pStyle w:val="FormText"/>
+            </w:pPr>
+            <w:r>
+              <w:t>Test Objective</w:t>
+            </w:r>
+          </w:p>
+        </w:tc>
+        <w:tc>
+          <w:tcPr>
+            <w:tcW w:w="6480" w:type="dxa"/>
+            <w:tcBorders>
+              <w:top w:val="single" w:sz="4" w:space="0" w:color="auto"/>
+              <w:bottom w:val="single" w:sz="4" w:space="0" w:color="auto"/>
+            </w:tcBorders>
+          </w:tcPr>
+          <w:p>
+            <w:pPr>
+              <w:pStyle w:val="FormText"/>
+              <w:rPr>
+                <w:rFonts w:eastAsiaTheme="minorEastAsia"/>
+                <w:lang w:eastAsia="ko-KR"/>
+              </w:rPr>
+            </w:pPr>
+            <w:r>
+              <w:rPr>
+                <w:rFonts w:eastAsiaTheme="minorEastAsia"/>
+                <w:lang w:eastAsia="ko-KR"/>
+              </w:rPr>
+              <w:t xml:space="preserve">To determine if the program </w:t>
+            </w:r>
+            <w:r>
+              <w:rPr>
+                <w:rFonts w:eastAsiaTheme="minorEastAsia"/>
+                <w:lang w:eastAsia="ko-KR"/>
+              </w:rPr>
+              <w:t>tells user that randomly generated number is between 0 and 99</w:t>
+            </w:r>
+          </w:p>
+        </w:tc>
+      </w:tr>
+      <w:tr>
+        <w:trPr>
+          <w:cantSplit/>
+        </w:trPr>
+        <w:tc>
+          <w:tcPr>
+            <w:tcW w:w="2268" w:type="dxa"/>
+          </w:tcPr>
+          <w:p>
+            <w:pPr>
+              <w:pStyle w:val="FormText"/>
+            </w:pPr>
+            <w:r>
+              <w:t>Test Description</w:t>
+            </w:r>
+          </w:p>
+        </w:tc>
+        <w:tc>
+          <w:tcPr>
+            <w:tcW w:w="6480" w:type="dxa"/>
+            <w:tcBorders>
+              <w:top w:val="single" w:sz="4" w:space="0" w:color="auto"/>
+              <w:bottom w:val="single" w:sz="4" w:space="0" w:color="auto"/>
+            </w:tcBorders>
+          </w:tcPr>
+          <w:p>
+            <w:pPr>
+              <w:pStyle w:val="FormText"/>
+              <w:rPr>
+                <w:rFonts w:eastAsiaTheme="minorEastAsia"/>
+                <w:lang w:eastAsia="ko-KR"/>
+              </w:rPr>
+            </w:pPr>
+            <w:r>
+              <w:rPr>
+                <w:rFonts w:eastAsiaTheme="minorEastAsia"/>
+                <w:lang w:eastAsia="ko-KR"/>
+              </w:rPr>
+              <w:t xml:space="preserve">User is trying to type the </w:t>
+            </w:r>
+            <w:r>
+              <w:rPr>
+                <w:rFonts w:eastAsiaTheme="minorEastAsia"/>
+                <w:lang w:eastAsia="ko-KR"/>
+              </w:rPr>
+              <w:t>number that is bigger than 99 or less than 0</w:t>
+            </w:r>
+          </w:p>
+        </w:tc>
+      </w:tr>
+      <w:tr>
+        <w:trPr>
+          <w:cantSplit/>
+        </w:trPr>
+        <w:tc>
+          <w:tcPr>
+            <w:tcW w:w="2268" w:type="dxa"/>
+          </w:tcPr>
+          <w:p>
+            <w:pPr>
+              <w:pStyle w:val="FormText"/>
+            </w:pPr>
+            <w:r>
+              <w:t>Test Conditions</w:t>
+            </w:r>
+          </w:p>
+        </w:tc>
+        <w:tc>
+          <w:tcPr>
+            <w:tcW w:w="6480" w:type="dxa"/>
+            <w:tcBorders>
+              <w:top w:val="single" w:sz="4" w:space="0" w:color="auto"/>
+              <w:bottom w:val="single" w:sz="4" w:space="0" w:color="auto"/>
+            </w:tcBorders>
+          </w:tcPr>
+          <w:p>
+            <w:pPr>
+              <w:pStyle w:val="FormText"/>
+              <w:rPr>
+                <w:rFonts w:eastAsiaTheme="minorEastAsia"/>
+                <w:lang w:eastAsia="ko-KR"/>
+              </w:rPr>
+            </w:pPr>
+            <w:r>
+              <w:rPr>
+                <w:rFonts w:eastAsiaTheme="minorEastAsia"/>
+                <w:lang w:eastAsia="ko-KR"/>
+              </w:rPr>
+              <w:t>None</w:t>
+            </w:r>
+          </w:p>
+        </w:tc>
+      </w:tr>
+      <w:tr>
+        <w:trPr>
+          <w:cantSplit/>
+        </w:trPr>
+        <w:tc>
+          <w:tcPr>
+            <w:tcW w:w="2268" w:type="dxa"/>
+          </w:tcPr>
+          <w:p>
+            <w:pPr>
+              <w:pStyle w:val="FormText"/>
+            </w:pPr>
+            <w:r>
+              <w:t>Expected Results</w:t>
+            </w:r>
+          </w:p>
+        </w:tc>
+        <w:tc>
+          <w:tcPr>
+            <w:tcW w:w="6480" w:type="dxa"/>
+            <w:tcBorders>
+              <w:top w:val="single" w:sz="4" w:space="0" w:color="auto"/>
+              <w:bottom w:val="single" w:sz="4" w:space="0" w:color="auto"/>
+            </w:tcBorders>
+          </w:tcPr>
+          <w:p>
+            <w:pPr>
+              <w:pStyle w:val="FormText"/>
+              <w:rPr>
+                <w:rFonts w:eastAsiaTheme="minorEastAsia"/>
+                <w:lang w:eastAsia="ko-KR"/>
+              </w:rPr>
+            </w:pPr>
+            <w:r>
+              <w:rPr>
+                <w:rFonts w:eastAsiaTheme="minorEastAsia"/>
+                <w:lang w:eastAsia="ko-KR"/>
+              </w:rPr>
+              <w:t>Program displays “</w:t>
+            </w:r>
+            <w:r>
+              <w:rPr>
+                <w:rFonts w:eastAsiaTheme="minorEastAsia"/>
+                <w:lang w:eastAsia="ko-KR"/>
+              </w:rPr>
+              <w:t>Randomly generated number is between 0 and 99”</w:t>
+            </w:r>
+          </w:p>
+        </w:tc>
+      </w:tr>
+      <w:tr>
+        <w:trPr>
+          <w:cantSplit/>
+        </w:trPr>
+        <w:tc>
+          <w:tcPr>
+            <w:tcW w:w="2268" w:type="dxa"/>
+            <w:tcBorders>
+              <w:bottom w:val="single" w:sz="4" w:space="0" w:color="auto"/>
+            </w:tcBorders>
+          </w:tcPr>
+          <w:p>
+            <w:pPr>
+              <w:pStyle w:val="FormText"/>
+            </w:pPr>
+            <w:r>
+              <w:t>Actual Results</w:t>
+            </w:r>
+          </w:p>
+        </w:tc>
+        <w:tc>
+          <w:tcPr>
+            <w:tcW w:w="6480" w:type="dxa"/>
+            <w:tcBorders>
+              <w:top w:val="single" w:sz="4" w:space="0" w:color="auto"/>
+              <w:bottom w:val="single" w:sz="4" w:space="0" w:color="auto"/>
+            </w:tcBorders>
+          </w:tcPr>
+          <w:p>
+            <w:pPr>
+              <w:pStyle w:val="FormText"/>
+              <w:rPr>
+                <w:rFonts w:eastAsiaTheme="minorEastAsia"/>
+                <w:lang w:eastAsia="ko-KR"/>
+              </w:rPr>
+            </w:pPr>
+            <w:r>
+              <w:rPr>
+                <w:rFonts w:eastAsiaTheme="minorEastAsia"/>
+                <w:lang w:eastAsia="ko-KR"/>
+              </w:rPr>
+              <w:t>Program displays “</w:t>
+            </w:r>
+            <w:r>
+              <w:rPr>
+                <w:rFonts w:eastAsiaTheme="minorEastAsia"/>
+                <w:lang w:eastAsia="ko-KR"/>
+              </w:rPr>
+              <w:t>Randomly generated number is between 0 and 99</w:t>
             </w:r>
             <w:bookmarkStart w:id="0" w:name="_GoBack"/>
             <w:bookmarkEnd w:id="0"/>
@@ -1607,8 +2603,230 @@
           <w:tcPr>
             <w:tcW w:w="2268" w:type="dxa"/>
             <w:tcBorders>
-              <w:bottom w:val="single" w:sz="4" w:space="0" w:color="auto"/>
-            </w:tcBorders>
+              <w:top w:val="single" w:sz="4" w:space="0" w:color="auto"/>
+            </w:tcBorders>
+          </w:tcPr>
+          <w:p>
+            <w:pPr>
+              <w:pStyle w:val="FormText"/>
+            </w:pPr>
+            <w:r>
+              <w:t>Test Name/Number</w:t>
+            </w:r>
+          </w:p>
+        </w:tc>
+        <w:tc>
+          <w:tcPr>
+            <w:tcW w:w="6480" w:type="dxa"/>
+            <w:tcBorders>
+              <w:top w:val="single" w:sz="4" w:space="0" w:color="auto"/>
+              <w:bottom w:val="single" w:sz="4" w:space="0" w:color="auto"/>
+            </w:tcBorders>
+          </w:tcPr>
+          <w:p>
+            <w:pPr>
+              <w:pStyle w:val="FormText"/>
+              <w:rPr>
+                <w:rFonts w:eastAsiaTheme="minorEastAsia"/>
+                <w:lang w:eastAsia="ko-KR"/>
+              </w:rPr>
+            </w:pPr>
+            <w:r>
+              <w:rPr>
+                <w:rFonts w:eastAsiaTheme="minorEastAsia"/>
+                <w:lang w:eastAsia="ko-KR"/>
+              </w:rPr>
+              <w:t>Test #</w:t>
+            </w:r>
+            <w:r>
+              <w:rPr>
+                <w:rFonts w:eastAsiaTheme="minorEastAsia"/>
+                <w:lang w:eastAsia="ko-KR"/>
+              </w:rPr>
+              <w:t>8</w:t>
+            </w:r>
+          </w:p>
+        </w:tc>
+      </w:tr>
+      <w:tr>
+        <w:trPr>
+          <w:cantSplit/>
+        </w:trPr>
+        <w:tc>
+          <w:tcPr>
+            <w:tcW w:w="2268" w:type="dxa"/>
+          </w:tcPr>
+          <w:p>
+            <w:pPr>
+              <w:pStyle w:val="FormText"/>
+            </w:pPr>
+            <w:r>
+              <w:t>Test Objective</w:t>
+            </w:r>
+          </w:p>
+        </w:tc>
+        <w:tc>
+          <w:tcPr>
+            <w:tcW w:w="6480" w:type="dxa"/>
+            <w:tcBorders>
+              <w:top w:val="single" w:sz="4" w:space="0" w:color="auto"/>
+              <w:bottom w:val="single" w:sz="4" w:space="0" w:color="auto"/>
+            </w:tcBorders>
+          </w:tcPr>
+          <w:p>
+            <w:pPr>
+              <w:pStyle w:val="FormText"/>
+              <w:rPr>
+                <w:rFonts w:eastAsiaTheme="minorEastAsia"/>
+                <w:lang w:eastAsia="ko-KR"/>
+              </w:rPr>
+            </w:pPr>
+            <w:r>
+              <w:rPr>
+                <w:rFonts w:eastAsiaTheme="minorEastAsia"/>
+                <w:lang w:eastAsia="ko-KR"/>
+              </w:rPr>
+              <w:t>To determine if the program tells user that something went wrong if user typed non number.</w:t>
+            </w:r>
+          </w:p>
+        </w:tc>
+      </w:tr>
+      <w:tr>
+        <w:trPr>
+          <w:cantSplit/>
+        </w:trPr>
+        <w:tc>
+          <w:tcPr>
+            <w:tcW w:w="2268" w:type="dxa"/>
+          </w:tcPr>
+          <w:p>
+            <w:pPr>
+              <w:pStyle w:val="FormText"/>
+            </w:pPr>
+            <w:r>
+              <w:t>Test Description</w:t>
+            </w:r>
+          </w:p>
+        </w:tc>
+        <w:tc>
+          <w:tcPr>
+            <w:tcW w:w="6480" w:type="dxa"/>
+            <w:tcBorders>
+              <w:top w:val="single" w:sz="4" w:space="0" w:color="auto"/>
+              <w:bottom w:val="single" w:sz="4" w:space="0" w:color="auto"/>
+            </w:tcBorders>
+          </w:tcPr>
+          <w:p>
+            <w:pPr>
+              <w:pStyle w:val="FormText"/>
+              <w:rPr>
+                <w:rFonts w:eastAsiaTheme="minorEastAsia"/>
+                <w:lang w:eastAsia="ko-KR"/>
+              </w:rPr>
+            </w:pPr>
+            <w:r>
+              <w:rPr>
+                <w:rFonts w:eastAsiaTheme="minorEastAsia"/>
+                <w:lang w:eastAsia="ko-KR"/>
+              </w:rPr>
+              <w:t>User is trying to type the value none number, e.g. alphabet, word</w:t>
+            </w:r>
+          </w:p>
+        </w:tc>
+      </w:tr>
+      <w:tr>
+        <w:trPr>
+          <w:cantSplit/>
+        </w:trPr>
+        <w:tc>
+          <w:tcPr>
+            <w:tcW w:w="2268" w:type="dxa"/>
+          </w:tcPr>
+          <w:p>
+            <w:pPr>
+              <w:pStyle w:val="FormText"/>
+            </w:pPr>
+            <w:r>
+              <w:t>Test Conditions</w:t>
+            </w:r>
+          </w:p>
+        </w:tc>
+        <w:tc>
+          <w:tcPr>
+            <w:tcW w:w="6480" w:type="dxa"/>
+            <w:tcBorders>
+              <w:top w:val="single" w:sz="4" w:space="0" w:color="auto"/>
+              <w:bottom w:val="single" w:sz="4" w:space="0" w:color="auto"/>
+            </w:tcBorders>
+          </w:tcPr>
+          <w:p>
+            <w:pPr>
+              <w:pStyle w:val="FormText"/>
+              <w:rPr>
+                <w:rFonts w:eastAsiaTheme="minorEastAsia"/>
+                <w:lang w:eastAsia="ko-KR"/>
+              </w:rPr>
+            </w:pPr>
+            <w:r>
+              <w:rPr>
+                <w:rFonts w:eastAsiaTheme="minorEastAsia"/>
+                <w:lang w:eastAsia="ko-KR"/>
+              </w:rPr>
+              <w:t>None</w:t>
+            </w:r>
+          </w:p>
+        </w:tc>
+      </w:tr>
+      <w:tr>
+        <w:trPr>
+          <w:cantSplit/>
+        </w:trPr>
+        <w:tc>
+          <w:tcPr>
+            <w:tcW w:w="2268" w:type="dxa"/>
+          </w:tcPr>
+          <w:p>
+            <w:pPr>
+              <w:pStyle w:val="FormText"/>
+            </w:pPr>
+            <w:r>
+              <w:t>Expected Results</w:t>
+            </w:r>
+          </w:p>
+        </w:tc>
+        <w:tc>
+          <w:tcPr>
+            <w:tcW w:w="6480" w:type="dxa"/>
+            <w:tcBorders>
+              <w:top w:val="single" w:sz="4" w:space="0" w:color="auto"/>
+              <w:bottom w:val="single" w:sz="4" w:space="0" w:color="auto"/>
+            </w:tcBorders>
+          </w:tcPr>
+          <w:p>
+            <w:pPr>
+              <w:pStyle w:val="FormText"/>
+              <w:rPr>
+                <w:rFonts w:eastAsiaTheme="minorEastAsia"/>
+                <w:lang w:eastAsia="ko-KR"/>
+              </w:rPr>
+            </w:pPr>
+            <w:r>
+              <w:rPr>
+                <w:rFonts w:eastAsiaTheme="minorEastAsia"/>
+                <w:lang w:eastAsia="ko-KR"/>
+              </w:rPr>
+              <w:t>Program displays “Invalid Try, please put integer value in to guess”</w:t>
+            </w:r>
+          </w:p>
+        </w:tc>
+      </w:tr>
+      <w:tr>
+        <w:trPr>
+          <w:cantSplit/>
+        </w:trPr>
+        <w:tc>
+          <w:tcPr>
+            <w:tcW w:w="2268" w:type="dxa"/>
           </w:tcPr>
           <w:p>
             <w:pPr>
@@ -1637,654 +2855,10 @@
             </w:pPr>
             <w:r>
               <w:rPr>
-                <w:rFonts w:eastAsiaTheme="minorEastAsia" w:hint="eastAsia"/>
-                <w:lang w:eastAsia="ko-KR"/>
-              </w:rPr>
-              <w:t>P</w:t>
-            </w:r>
-            <w:r>
-              <w:rPr>
-                <w:rFonts w:eastAsiaTheme="minorEastAsia"/>
-                <w:lang w:eastAsia="ko-KR"/>
-              </w:rPr>
-              <w:t>rogram displays “Try Higher”</w:t>
-            </w:r>
-            <w:r>
-              <w:rPr>
-                <w:rFonts w:eastAsiaTheme="minorEastAsia"/>
-                <w:lang w:eastAsia="ko-KR"/>
-              </w:rPr>
-              <w:t xml:space="preserve"> So need to be fixed</w:t>
-            </w:r>
-          </w:p>
-        </w:tc>
-      </w:tr>
-      <w:tr>
-        <w:trPr>
-          <w:cantSplit/>
-        </w:trPr>
-        <w:tc>
-          <w:tcPr>
-            <w:tcW w:w="2268" w:type="dxa"/>
-            <w:tcBorders>
-              <w:top w:val="single" w:sz="4" w:space="0" w:color="auto"/>
-            </w:tcBorders>
-          </w:tcPr>
-          <w:p>
-            <w:pPr>
-              <w:pStyle w:val="FormText"/>
-            </w:pPr>
-            <w:r>
-              <w:t>Test Name/Number</w:t>
-            </w:r>
-          </w:p>
-        </w:tc>
-        <w:tc>
-          <w:tcPr>
-            <w:tcW w:w="6480" w:type="dxa"/>
-            <w:tcBorders>
-              <w:top w:val="single" w:sz="4" w:space="0" w:color="auto"/>
-              <w:bottom w:val="single" w:sz="4" w:space="0" w:color="auto"/>
-            </w:tcBorders>
-          </w:tcPr>
-          <w:p>
-            <w:pPr>
-              <w:pStyle w:val="FormText"/>
-              <w:rPr>
-                <w:rFonts w:eastAsiaTheme="minorEastAsia"/>
-                <w:lang w:eastAsia="ko-KR"/>
-              </w:rPr>
-            </w:pPr>
-            <w:r>
-              <w:rPr>
-                <w:rFonts w:eastAsiaTheme="minorEastAsia" w:hint="eastAsia"/>
-                <w:lang w:eastAsia="ko-KR"/>
-              </w:rPr>
-              <w:t>T</w:t>
-            </w:r>
-            <w:r>
-              <w:rPr>
-                <w:rFonts w:eastAsiaTheme="minorEastAsia"/>
-                <w:lang w:eastAsia="ko-KR"/>
-              </w:rPr>
-              <w:t>est #5</w:t>
-            </w:r>
-          </w:p>
-        </w:tc>
-      </w:tr>
-      <w:tr>
-        <w:trPr>
-          <w:cantSplit/>
-        </w:trPr>
-        <w:tc>
-          <w:tcPr>
-            <w:tcW w:w="2268" w:type="dxa"/>
-          </w:tcPr>
-          <w:p>
-            <w:pPr>
-              <w:pStyle w:val="FormText"/>
-            </w:pPr>
-            <w:r>
-              <w:t>Test Objective</w:t>
-            </w:r>
-          </w:p>
-        </w:tc>
-        <w:tc>
-          <w:tcPr>
-            <w:tcW w:w="6480" w:type="dxa"/>
-            <w:tcBorders>
-              <w:top w:val="single" w:sz="4" w:space="0" w:color="auto"/>
-              <w:bottom w:val="single" w:sz="4" w:space="0" w:color="auto"/>
-            </w:tcBorders>
-          </w:tcPr>
-          <w:p>
-            <w:pPr>
-              <w:pStyle w:val="FormText"/>
-              <w:rPr>
-                <w:rFonts w:eastAsiaTheme="minorEastAsia"/>
-                <w:lang w:eastAsia="ko-KR"/>
-              </w:rPr>
-            </w:pPr>
-            <w:r>
-              <w:rPr>
-                <w:rFonts w:eastAsiaTheme="minorEastAsia" w:hint="eastAsia"/>
-                <w:lang w:eastAsia="ko-KR"/>
-              </w:rPr>
-              <w:t>T</w:t>
-            </w:r>
-            <w:r>
-              <w:rPr>
-                <w:rFonts w:eastAsiaTheme="minorEastAsia"/>
-                <w:lang w:eastAsia="ko-KR"/>
-              </w:rPr>
-              <w:t xml:space="preserve">o determine if the program </w:t>
-            </w:r>
-            <w:r>
-              <w:rPr>
-                <w:rFonts w:eastAsiaTheme="minorEastAsia"/>
-                <w:lang w:eastAsia="ko-KR"/>
-              </w:rPr>
-              <w:t>tells user that randomly generated number is between 0 and 99</w:t>
-            </w:r>
-          </w:p>
-        </w:tc>
-      </w:tr>
-      <w:tr>
-        <w:trPr>
-          <w:cantSplit/>
-        </w:trPr>
-        <w:tc>
-          <w:tcPr>
-            <w:tcW w:w="2268" w:type="dxa"/>
-          </w:tcPr>
-          <w:p>
-            <w:pPr>
-              <w:pStyle w:val="FormText"/>
-            </w:pPr>
-            <w:r>
-              <w:t>Test Description</w:t>
-            </w:r>
-          </w:p>
-        </w:tc>
-        <w:tc>
-          <w:tcPr>
-            <w:tcW w:w="6480" w:type="dxa"/>
-            <w:tcBorders>
-              <w:top w:val="single" w:sz="4" w:space="0" w:color="auto"/>
-              <w:bottom w:val="single" w:sz="4" w:space="0" w:color="auto"/>
-            </w:tcBorders>
-          </w:tcPr>
-          <w:p>
-            <w:pPr>
-              <w:pStyle w:val="FormText"/>
-              <w:rPr>
-                <w:rFonts w:eastAsiaTheme="minorEastAsia"/>
-                <w:lang w:eastAsia="ko-KR"/>
-              </w:rPr>
-            </w:pPr>
-            <w:r>
-              <w:rPr>
-                <w:rFonts w:eastAsiaTheme="minorEastAsia"/>
-                <w:lang w:eastAsia="ko-KR"/>
-              </w:rPr>
-              <w:t>User is trying to type the value either smaller than 0 or bigger than 99</w:t>
-            </w:r>
-          </w:p>
-        </w:tc>
-      </w:tr>
-      <w:tr>
-        <w:trPr>
-          <w:cantSplit/>
-        </w:trPr>
-        <w:tc>
-          <w:tcPr>
-            <w:tcW w:w="2268" w:type="dxa"/>
-          </w:tcPr>
-          <w:p>
-            <w:pPr>
-              <w:pStyle w:val="FormText"/>
-            </w:pPr>
-            <w:r>
-              <w:t>Test Conditions</w:t>
-            </w:r>
-          </w:p>
-        </w:tc>
-        <w:tc>
-          <w:tcPr>
-            <w:tcW w:w="6480" w:type="dxa"/>
-            <w:tcBorders>
-              <w:top w:val="single" w:sz="4" w:space="0" w:color="auto"/>
-              <w:bottom w:val="single" w:sz="4" w:space="0" w:color="auto"/>
-            </w:tcBorders>
-          </w:tcPr>
-          <w:p>
-            <w:pPr>
-              <w:pStyle w:val="FormText"/>
-              <w:rPr>
-                <w:rFonts w:eastAsiaTheme="minorEastAsia"/>
-                <w:lang w:eastAsia="ko-KR"/>
-              </w:rPr>
-            </w:pPr>
-            <w:r>
-              <w:rPr>
-                <w:rFonts w:eastAsiaTheme="minorEastAsia"/>
-                <w:lang w:eastAsia="ko-KR"/>
-              </w:rPr>
-              <w:t>None</w:t>
-            </w:r>
-          </w:p>
-        </w:tc>
-      </w:tr>
-      <w:tr>
-        <w:trPr>
-          <w:cantSplit/>
-        </w:trPr>
-        <w:tc>
-          <w:tcPr>
-            <w:tcW w:w="2268" w:type="dxa"/>
-          </w:tcPr>
-          <w:p>
-            <w:pPr>
-              <w:pStyle w:val="FormText"/>
-            </w:pPr>
-            <w:r>
-              <w:t>Expected Results</w:t>
-            </w:r>
-          </w:p>
-        </w:tc>
-        <w:tc>
-          <w:tcPr>
-            <w:tcW w:w="6480" w:type="dxa"/>
-            <w:tcBorders>
-              <w:top w:val="single" w:sz="4" w:space="0" w:color="auto"/>
-              <w:bottom w:val="single" w:sz="4" w:space="0" w:color="auto"/>
-            </w:tcBorders>
-          </w:tcPr>
-          <w:p>
-            <w:pPr>
-              <w:pStyle w:val="FormText"/>
-              <w:rPr>
-                <w:rFonts w:eastAsiaTheme="minorEastAsia"/>
-                <w:lang w:eastAsia="ko-KR"/>
-              </w:rPr>
-            </w:pPr>
-            <w:r>
-              <w:rPr>
-                <w:rFonts w:eastAsiaTheme="minorEastAsia" w:hint="eastAsia"/>
-                <w:lang w:eastAsia="ko-KR"/>
-              </w:rPr>
-              <w:t>P</w:t>
-            </w:r>
-            <w:r>
-              <w:rPr>
-                <w:rFonts w:eastAsiaTheme="minorEastAsia"/>
-                <w:lang w:eastAsia="ko-KR"/>
-              </w:rPr>
-              <w:t xml:space="preserve">rogram displays </w:t>
-            </w:r>
-            <w:r>
-              <w:rPr>
-                <w:rFonts w:eastAsiaTheme="minorEastAsia"/>
-                <w:lang w:eastAsia="ko-KR"/>
-              </w:rPr>
-              <w:t>“Randomly generated number is between 0 and 99”</w:t>
-            </w:r>
-          </w:p>
-        </w:tc>
-      </w:tr>
-      <w:tr>
-        <w:trPr>
-          <w:cantSplit/>
-        </w:trPr>
-        <w:tc>
-          <w:tcPr>
-            <w:tcW w:w="2268" w:type="dxa"/>
-            <w:tcBorders>
-              <w:bottom w:val="single" w:sz="4" w:space="0" w:color="auto"/>
-            </w:tcBorders>
-          </w:tcPr>
-          <w:p>
-            <w:pPr>
-              <w:pStyle w:val="FormText"/>
-            </w:pPr>
-            <w:r>
-              <w:t>Actual Results</w:t>
-            </w:r>
-          </w:p>
-        </w:tc>
-        <w:tc>
-          <w:tcPr>
-            <w:tcW w:w="6480" w:type="dxa"/>
-            <w:tcBorders>
-              <w:top w:val="single" w:sz="4" w:space="0" w:color="auto"/>
-              <w:bottom w:val="single" w:sz="4" w:space="0" w:color="auto"/>
-            </w:tcBorders>
-          </w:tcPr>
-          <w:p>
-            <w:pPr>
-              <w:pStyle w:val="FormText"/>
-              <w:rPr>
-                <w:rFonts w:eastAsiaTheme="minorEastAsia"/>
-                <w:lang w:eastAsia="ko-KR"/>
-              </w:rPr>
-            </w:pPr>
-            <w:r>
-              <w:rPr>
-                <w:rFonts w:eastAsiaTheme="minorEastAsia" w:hint="eastAsia"/>
-                <w:lang w:eastAsia="ko-KR"/>
-              </w:rPr>
-              <w:t>P</w:t>
-            </w:r>
-            <w:r>
-              <w:rPr>
-                <w:rFonts w:eastAsiaTheme="minorEastAsia"/>
-                <w:lang w:eastAsia="ko-KR"/>
-              </w:rPr>
-              <w:t xml:space="preserve">rogram displays </w:t>
-            </w:r>
-            <w:r>
-              <w:rPr>
-                <w:rFonts w:eastAsiaTheme="minorEastAsia"/>
-                <w:lang w:eastAsia="ko-KR"/>
-              </w:rPr>
-              <w:t>“Randomly generated number is between 0 and 99”</w:t>
-            </w:r>
-          </w:p>
-        </w:tc>
-      </w:tr>
-      <w:tr>
-        <w:trPr>
-          <w:cantSplit/>
-        </w:trPr>
-        <w:tc>
-          <w:tcPr>
-            <w:tcW w:w="2268" w:type="dxa"/>
-            <w:tcBorders>
-              <w:top w:val="single" w:sz="4" w:space="0" w:color="auto"/>
-            </w:tcBorders>
-          </w:tcPr>
-          <w:p>
-            <w:pPr>
-              <w:pStyle w:val="FormText"/>
-            </w:pPr>
-            <w:r>
-              <w:t>Test Name/Number</w:t>
-            </w:r>
-          </w:p>
-        </w:tc>
-        <w:tc>
-          <w:tcPr>
-            <w:tcW w:w="6480" w:type="dxa"/>
-            <w:tcBorders>
-              <w:top w:val="single" w:sz="4" w:space="0" w:color="auto"/>
-              <w:bottom w:val="single" w:sz="4" w:space="0" w:color="auto"/>
-            </w:tcBorders>
-          </w:tcPr>
-          <w:p>
-            <w:pPr>
-              <w:pStyle w:val="FormText"/>
-              <w:rPr>
-                <w:rFonts w:eastAsiaTheme="minorEastAsia"/>
-                <w:lang w:eastAsia="ko-KR"/>
-              </w:rPr>
-            </w:pPr>
-            <w:r>
-              <w:rPr>
-                <w:rFonts w:eastAsiaTheme="minorEastAsia" w:hint="eastAsia"/>
-                <w:lang w:eastAsia="ko-KR"/>
-              </w:rPr>
-              <w:t>T</w:t>
-            </w:r>
-            <w:r>
-              <w:rPr>
-                <w:rFonts w:eastAsiaTheme="minorEastAsia"/>
-                <w:lang w:eastAsia="ko-KR"/>
-              </w:rPr>
-              <w:t>est #6</w:t>
-            </w:r>
-          </w:p>
-        </w:tc>
-      </w:tr>
-      <w:tr>
-        <w:trPr>
-          <w:cantSplit/>
-        </w:trPr>
-        <w:tc>
-          <w:tcPr>
-            <w:tcW w:w="2268" w:type="dxa"/>
-          </w:tcPr>
-          <w:p>
-            <w:pPr>
-              <w:pStyle w:val="FormText"/>
-            </w:pPr>
-            <w:r>
-              <w:t>Test Objective</w:t>
-            </w:r>
-          </w:p>
-        </w:tc>
-        <w:tc>
-          <w:tcPr>
-            <w:tcW w:w="6480" w:type="dxa"/>
-            <w:tcBorders>
-              <w:top w:val="single" w:sz="4" w:space="0" w:color="auto"/>
-              <w:bottom w:val="single" w:sz="4" w:space="0" w:color="auto"/>
-            </w:tcBorders>
-          </w:tcPr>
-          <w:p>
-            <w:pPr>
-              <w:pStyle w:val="FormText"/>
-              <w:rPr>
-                <w:rFonts w:eastAsiaTheme="minorEastAsia"/>
-                <w:lang w:eastAsia="ko-KR"/>
-              </w:rPr>
-            </w:pPr>
-            <w:r>
-              <w:rPr>
-                <w:rFonts w:eastAsiaTheme="minorEastAsia" w:hint="eastAsia"/>
-                <w:lang w:eastAsia="ko-KR"/>
-              </w:rPr>
-              <w:t>T</w:t>
-            </w:r>
-            <w:r>
-              <w:rPr>
-                <w:rFonts w:eastAsiaTheme="minorEastAsia"/>
-                <w:lang w:eastAsia="ko-KR"/>
-              </w:rPr>
-              <w:t>o determine if the program tells user that something went wrong if user typed non number.</w:t>
-            </w:r>
-          </w:p>
-        </w:tc>
-      </w:tr>
-      <w:tr>
-        <w:trPr>
-          <w:cantSplit/>
-        </w:trPr>
-        <w:tc>
-          <w:tcPr>
-            <w:tcW w:w="2268" w:type="dxa"/>
-          </w:tcPr>
-          <w:p>
-            <w:pPr>
-              <w:pStyle w:val="FormText"/>
-            </w:pPr>
-            <w:r>
-              <w:t>Test Description</w:t>
-            </w:r>
-          </w:p>
-        </w:tc>
-        <w:tc>
-          <w:tcPr>
-            <w:tcW w:w="6480" w:type="dxa"/>
-            <w:tcBorders>
-              <w:top w:val="single" w:sz="4" w:space="0" w:color="auto"/>
-              <w:bottom w:val="single" w:sz="4" w:space="0" w:color="auto"/>
-            </w:tcBorders>
-          </w:tcPr>
-          <w:p>
-            <w:pPr>
-              <w:pStyle w:val="FormText"/>
-              <w:rPr>
-                <w:rFonts w:eastAsiaTheme="minorEastAsia"/>
-                <w:lang w:eastAsia="ko-KR"/>
-              </w:rPr>
-            </w:pPr>
-            <w:r>
-              <w:rPr>
-                <w:rFonts w:eastAsiaTheme="minorEastAsia"/>
-                <w:lang w:eastAsia="ko-KR"/>
-              </w:rPr>
-              <w:t>User is trying to type the value none number, e.g. alphabet, word</w:t>
-            </w:r>
-          </w:p>
-        </w:tc>
-      </w:tr>
-      <w:tr>
-        <w:trPr>
-          <w:cantSplit/>
-        </w:trPr>
-        <w:tc>
-          <w:tcPr>
-            <w:tcW w:w="2268" w:type="dxa"/>
-          </w:tcPr>
-          <w:p>
-            <w:pPr>
-              <w:pStyle w:val="FormText"/>
-            </w:pPr>
-            <w:r>
-              <w:t>Test Conditions</w:t>
-            </w:r>
-          </w:p>
-        </w:tc>
-        <w:tc>
-          <w:tcPr>
-            <w:tcW w:w="6480" w:type="dxa"/>
-            <w:tcBorders>
-              <w:top w:val="single" w:sz="4" w:space="0" w:color="auto"/>
-              <w:bottom w:val="single" w:sz="4" w:space="0" w:color="auto"/>
-            </w:tcBorders>
-          </w:tcPr>
-          <w:p>
-            <w:pPr>
-              <w:pStyle w:val="FormText"/>
-              <w:rPr>
-                <w:rFonts w:eastAsiaTheme="minorEastAsia"/>
-                <w:lang w:eastAsia="ko-KR"/>
-              </w:rPr>
-            </w:pPr>
-            <w:r>
-              <w:rPr>
-                <w:rFonts w:eastAsiaTheme="minorEastAsia"/>
-                <w:lang w:eastAsia="ko-KR"/>
-              </w:rPr>
-              <w:t>None</w:t>
-            </w:r>
-          </w:p>
-        </w:tc>
-      </w:tr>
-      <w:tr>
-        <w:trPr>
-          <w:cantSplit/>
-        </w:trPr>
-        <w:tc>
-          <w:tcPr>
-            <w:tcW w:w="2268" w:type="dxa"/>
-          </w:tcPr>
-          <w:p>
-            <w:pPr>
-              <w:pStyle w:val="FormText"/>
-            </w:pPr>
-            <w:r>
-              <w:t>Expected Results</w:t>
-            </w:r>
-          </w:p>
-        </w:tc>
-        <w:tc>
-          <w:tcPr>
-            <w:tcW w:w="6480" w:type="dxa"/>
-            <w:tcBorders>
-              <w:top w:val="single" w:sz="4" w:space="0" w:color="auto"/>
-              <w:bottom w:val="single" w:sz="4" w:space="0" w:color="auto"/>
-            </w:tcBorders>
-          </w:tcPr>
-          <w:p>
-            <w:pPr>
-              <w:pStyle w:val="FormText"/>
-              <w:rPr>
-                <w:rFonts w:eastAsiaTheme="minorEastAsia"/>
-                <w:lang w:eastAsia="ko-KR"/>
-              </w:rPr>
-            </w:pPr>
-            <w:r>
-              <w:rPr>
-                <w:rFonts w:eastAsiaTheme="minorEastAsia" w:hint="eastAsia"/>
-                <w:lang w:eastAsia="ko-KR"/>
-              </w:rPr>
-              <w:t>P</w:t>
-            </w:r>
-            <w:r>
-              <w:rPr>
-                <w:rFonts w:eastAsiaTheme="minorEastAsia"/>
-                <w:lang w:eastAsia="ko-KR"/>
-              </w:rPr>
-              <w:t>rogram displays “</w:t>
-            </w:r>
-            <w:r>
-              <w:rPr>
-                <w:rFonts w:eastAsiaTheme="minorEastAsia"/>
-                <w:lang w:eastAsia="ko-KR"/>
-              </w:rPr>
-              <w:t>Invalid Try, please put integer value in to guess</w:t>
-            </w:r>
-            <w:r>
-              <w:rPr>
-                <w:rFonts w:eastAsiaTheme="minorEastAsia"/>
-                <w:lang w:eastAsia="ko-KR"/>
-              </w:rPr>
-              <w:t>”</w:t>
-            </w:r>
-          </w:p>
-        </w:tc>
-      </w:tr>
-      <w:tr>
-        <w:trPr>
-          <w:cantSplit/>
-        </w:trPr>
-        <w:tc>
-          <w:tcPr>
-            <w:tcW w:w="2268" w:type="dxa"/>
-          </w:tcPr>
-          <w:p>
-            <w:pPr>
-              <w:pStyle w:val="FormText"/>
-            </w:pPr>
-            <w:r>
-              <w:t>Actual Results</w:t>
-            </w:r>
-          </w:p>
-        </w:tc>
-        <w:tc>
-          <w:tcPr>
-            <w:tcW w:w="6480" w:type="dxa"/>
-            <w:tcBorders>
-              <w:top w:val="single" w:sz="4" w:space="0" w:color="auto"/>
-              <w:bottom w:val="single" w:sz="4" w:space="0" w:color="auto"/>
-            </w:tcBorders>
-          </w:tcPr>
-          <w:p>
-            <w:pPr>
-              <w:pStyle w:val="FormText"/>
-              <w:rPr>
-                <w:rFonts w:eastAsiaTheme="minorEastAsia"/>
-                <w:lang w:eastAsia="ko-KR"/>
-              </w:rPr>
-            </w:pPr>
-            <w:r>
-              <w:rPr>
-                <w:rFonts w:eastAsiaTheme="minorEastAsia" w:hint="eastAsia"/>
-                <w:lang w:eastAsia="ko-KR"/>
-              </w:rPr>
-              <w:t>P</w:t>
-            </w:r>
-            <w:r>
-              <w:rPr>
-                <w:rFonts w:eastAsiaTheme="minorEastAsia"/>
-                <w:lang w:eastAsia="ko-KR"/>
-              </w:rPr>
-              <w:t>rogram displays “</w:t>
-            </w:r>
-            <w:r>
-              <w:rPr>
-                <w:rFonts w:eastAsiaTheme="minorEastAsia"/>
-                <w:lang w:eastAsia="ko-KR"/>
-              </w:rPr>
-              <w:t>Invalid Try, please put integer value in to guess</w:t>
-            </w:r>
-            <w:r>
-              <w:rPr>
-                <w:rFonts w:eastAsiaTheme="minorEastAsia"/>
-                <w:lang w:eastAsia="ko-KR"/>
-              </w:rPr>
-              <w:t>”</w:t>
+                <w:rFonts w:eastAsiaTheme="minorEastAsia"/>
+                <w:lang w:eastAsia="ko-KR"/>
+              </w:rPr>
+              <w:t>Program displays “Invalid Try, please put integer value in to guess”</w:t>
             </w:r>
           </w:p>
         </w:tc>
@@ -2307,7 +2881,6 @@
       <w:pPr>
         <w:spacing w:after="160" w:line="259" w:lineRule="auto"/>
         <w:rPr>
-          <w:rFonts w:ascii="Arial" w:hAnsi="Arial" w:cs="Arial"/>
           <w:b/>
           <w:bCs/>
           <w:sz w:val="20"/>
@@ -2319,8 +2892,14 @@
     <w:p>
       <w:pPr>
         <w:pStyle w:val="FrmInstTitle1"/>
+        <w:rPr>
+          <w:rFonts w:ascii="Times New Roman" w:hAnsi="Times New Roman" w:cs="Times New Roman"/>
+        </w:rPr>
       </w:pPr>
       <w:r>
+        <w:rPr>
+          <w:rFonts w:ascii="Times New Roman" w:hAnsi="Times New Roman" w:cs="Times New Roman"/>
+        </w:rPr>
         <w:t>Test Report Template Instructions</w:t>
       </w:r>
     </w:p>
@@ -2350,8 +2929,14 @@
           <w:p>
             <w:pPr>
               <w:pStyle w:val="FrmInstHeading"/>
-            </w:pPr>
-            <w:r>
+              <w:rPr>
+                <w:rFonts w:ascii="Times New Roman" w:hAnsi="Times New Roman" w:cs="Times New Roman"/>
+              </w:rPr>
+            </w:pPr>
+            <w:r>
+              <w:rPr>
+                <w:rFonts w:ascii="Times New Roman" w:hAnsi="Times New Roman" w:cs="Times New Roman"/>
+              </w:rPr>
               <w:t>General</w:t>
             </w:r>
           </w:p>
@@ -2417,8 +3002,14 @@
           <w:p>
             <w:pPr>
               <w:pStyle w:val="FrmInstHeading"/>
-            </w:pPr>
-            <w:r>
+              <w:rPr>
+                <w:rFonts w:ascii="Times New Roman" w:hAnsi="Times New Roman" w:cs="Times New Roman"/>
+              </w:rPr>
+            </w:pPr>
+            <w:r>
+              <w:rPr>
+                <w:rFonts w:ascii="Times New Roman" w:hAnsi="Times New Roman" w:cs="Times New Roman"/>
+              </w:rPr>
               <w:t>Header</w:t>
             </w:r>
           </w:p>
@@ -2479,8 +3070,14 @@
           <w:p>
             <w:pPr>
               <w:pStyle w:val="FrmInstHeading"/>
-            </w:pPr>
-            <w:r>
+              <w:rPr>
+                <w:rFonts w:ascii="Times New Roman" w:hAnsi="Times New Roman" w:cs="Times New Roman"/>
+              </w:rPr>
+            </w:pPr>
+            <w:r>
+              <w:rPr>
+                <w:rFonts w:ascii="Times New Roman" w:hAnsi="Times New Roman" w:cs="Times New Roman"/>
+              </w:rPr>
               <w:t>Test Name/Number</w:t>
             </w:r>
           </w:p>
@@ -2538,8 +3135,14 @@
           <w:p>
             <w:pPr>
               <w:pStyle w:val="FrmInstHeading"/>
-            </w:pPr>
-            <w:r>
+              <w:rPr>
+                <w:rFonts w:ascii="Times New Roman" w:hAnsi="Times New Roman" w:cs="Times New Roman"/>
+              </w:rPr>
+            </w:pPr>
+            <w:r>
+              <w:rPr>
+                <w:rFonts w:ascii="Times New Roman" w:hAnsi="Times New Roman" w:cs="Times New Roman"/>
+              </w:rPr>
               <w:t>Test Objective</w:t>
             </w:r>
           </w:p>
@@ -2581,8 +3184,14 @@
           <w:p>
             <w:pPr>
               <w:pStyle w:val="FrmInstHeading"/>
-            </w:pPr>
-            <w:r>
+              <w:rPr>
+                <w:rFonts w:ascii="Times New Roman" w:hAnsi="Times New Roman" w:cs="Times New Roman"/>
+              </w:rPr>
+            </w:pPr>
+            <w:r>
+              <w:rPr>
+                <w:rFonts w:ascii="Times New Roman" w:hAnsi="Times New Roman" w:cs="Times New Roman"/>
+              </w:rPr>
               <w:t>Test Description</w:t>
             </w:r>
           </w:p>
@@ -2632,8 +3241,14 @@
           <w:p>
             <w:pPr>
               <w:pStyle w:val="FrmInstHeading"/>
-            </w:pPr>
-            <w:r>
+              <w:rPr>
+                <w:rFonts w:ascii="Times New Roman" w:hAnsi="Times New Roman" w:cs="Times New Roman"/>
+              </w:rPr>
+            </w:pPr>
+            <w:r>
+              <w:rPr>
+                <w:rFonts w:ascii="Times New Roman" w:hAnsi="Times New Roman" w:cs="Times New Roman"/>
+              </w:rPr>
               <w:t>Test Conditions</w:t>
             </w:r>
           </w:p>
@@ -2683,8 +3298,14 @@
           <w:p>
             <w:pPr>
               <w:pStyle w:val="FrmInstHeading"/>
-            </w:pPr>
-            <w:r>
+              <w:rPr>
+                <w:rFonts w:ascii="Times New Roman" w:hAnsi="Times New Roman" w:cs="Times New Roman"/>
+              </w:rPr>
+            </w:pPr>
+            <w:r>
+              <w:rPr>
+                <w:rFonts w:ascii="Times New Roman" w:hAnsi="Times New Roman" w:cs="Times New Roman"/>
+              </w:rPr>
               <w:t>Expected Results</w:t>
             </w:r>
           </w:p>
@@ -2726,8 +3347,14 @@
           <w:p>
             <w:pPr>
               <w:pStyle w:val="FrmInstHeading"/>
-            </w:pPr>
-            <w:r>
+              <w:rPr>
+                <w:rFonts w:ascii="Times New Roman" w:hAnsi="Times New Roman" w:cs="Times New Roman"/>
+              </w:rPr>
+            </w:pPr>
+            <w:r>
+              <w:rPr>
+                <w:rFonts w:ascii="Times New Roman" w:hAnsi="Times New Roman" w:cs="Times New Roman"/>
+              </w:rPr>
               <w:t>Actual Results</w:t>
             </w:r>
           </w:p>
@@ -2777,6 +3404,9 @@
           <w:p>
             <w:pPr>
               <w:pStyle w:val="FrmInstHeading"/>
+              <w:rPr>
+                <w:rFonts w:ascii="Times New Roman" w:hAnsi="Times New Roman" w:cs="Times New Roman"/>
+              </w:rPr>
             </w:pPr>
           </w:p>
         </w:tc>
@@ -2975,7 +3605,7 @@
       </w:pPr>
     </w:pPrDefault>
   </w:docDefaults>
-  <w:latentStyles w:defLockedState="0" w:defUIPriority="99" w:defSemiHidden="0" w:defUnhideWhenUsed="0" w:defQFormat="0" w:count="375">
+  <w:latentStyles w:defLockedState="0" w:defUIPriority="99" w:defSemiHidden="0" w:defUnhideWhenUsed="0" w:defQFormat="0" w:count="376">
     <w:lsdException w:name="Normal" w:uiPriority="0" w:qFormat="1"/>
     <w:lsdException w:name="heading 1" w:uiPriority="9" w:qFormat="1"/>
     <w:lsdException w:name="heading 2" w:semiHidden="1" w:uiPriority="9" w:unhideWhenUsed="1" w:qFormat="1"/>
@@ -3081,7 +3711,6 @@
     <w:lsdException w:name="HTML Sample" w:semiHidden="1" w:unhideWhenUsed="1"/>
     <w:lsdException w:name="HTML Typewriter" w:semiHidden="1" w:unhideWhenUsed="1"/>
     <w:lsdException w:name="HTML Variable" w:semiHidden="1" w:unhideWhenUsed="1"/>
-    <w:lsdException w:name="Normal Table" w:semiHidden="1" w:unhideWhenUsed="1"/>
     <w:lsdException w:name="annotation subject" w:semiHidden="1" w:unhideWhenUsed="1"/>
     <w:lsdException w:name="No List" w:semiHidden="1" w:unhideWhenUsed="1"/>
     <w:lsdException w:name="Outline List 1" w:semiHidden="1" w:unhideWhenUsed="1"/>
@@ -3128,10 +3757,8 @@
     <w:lsdException w:name="Table Subtle 2" w:semiHidden="1" w:unhideWhenUsed="1"/>
     <w:lsdException w:name="Table Web 1" w:semiHidden="1" w:unhideWhenUsed="1"/>
     <w:lsdException w:name="Table Web 2" w:semiHidden="1" w:unhideWhenUsed="1"/>
-    <w:lsdException w:name="Table Web 3" w:semiHidden="1" w:unhideWhenUsed="1"/>
     <w:lsdException w:name="Balloon Text" w:semiHidden="1" w:unhideWhenUsed="1"/>
     <w:lsdException w:name="Table Grid" w:uiPriority="39"/>
-    <w:lsdException w:name="Table Theme" w:semiHidden="1" w:unhideWhenUsed="1"/>
     <w:lsdException w:name="Placeholder Text" w:semiHidden="1"/>
     <w:lsdException w:name="No Spacing" w:uiPriority="1" w:qFormat="1"/>
     <w:lsdException w:name="Light Shading" w:uiPriority="60"/>
@@ -3351,6 +3978,7 @@
     <w:lsdException w:name="Smart Hyperlink" w:semiHidden="1" w:unhideWhenUsed="1"/>
     <w:lsdException w:name="Hashtag" w:semiHidden="1" w:unhideWhenUsed="1"/>
     <w:lsdException w:name="Unresolved Mention" w:semiHidden="1" w:unhideWhenUsed="1"/>
+    <w:lsdException w:name="Smart Link" w:semiHidden="1" w:unhideWhenUsed="1"/>
   </w:latentStyles>
   <w:style w:type="paragraph" w:default="1" w:styleId="Normal">
     <w:name w:val="Normal"/>

</xml_diff>